<commit_message>
update pdf versions of files
</commit_message>
<xml_diff>
--- a/EDI_Publishing/Macrosystems_EDDIE_Module_5_IntroForecasting/Editable_versions_all_files/Instructor_Manual_FINAL.docx
+++ b/EDI_Publishing/Macrosystems_EDDIE_Module_5_IntroForecasting/Editable_versions_all_files/Instructor_Manual_FINAL.docx
@@ -1,6 +1,6 @@
 
 <file path=word/document.xml><?xml version="1.0" encoding="utf-8"?>
-<w:document xmlns:wpc="http://schemas.microsoft.com/office/word/2010/wordprocessingCanvas" xmlns:cx="http://schemas.microsoft.com/office/drawing/2014/chartex" xmlns:cx1="http://schemas.microsoft.com/office/drawing/2015/9/8/chartex" xmlns:cx2="http://schemas.microsoft.com/office/drawing/2015/10/21/chartex" xmlns:cx3="http://schemas.microsoft.com/office/drawing/2016/5/9/chartex" xmlns:cx4="http://schemas.microsoft.com/office/drawing/2016/5/10/chartex" xmlns:cx5="http://schemas.microsoft.com/office/drawing/2016/5/11/chartex" xmlns:cx6="http://schemas.microsoft.com/office/drawing/2016/5/12/chartex" xmlns:cx7="http://schemas.microsoft.com/office/drawing/2016/5/13/chartex" xmlns:cx8="http://schemas.microsoft.com/office/drawing/2016/5/14/chartex" xmlns:mc="http://schemas.openxmlformats.org/markup-compatibility/2006" xmlns:aink="http://schemas.microsoft.com/office/drawing/2016/ink" xmlns:am3d="http://schemas.microsoft.com/office/drawing/2017/model3d" xmlns:o="urn:schemas-microsoft-com:office:office" xmlns:r="http://schemas.openxmlformats.org/officeDocument/2006/relationships" xmlns:m="http://schemas.openxmlformats.org/officeDocument/2006/math" xmlns:v="urn:schemas-microsoft-com:vml" xmlns:wp14="http://schemas.microsoft.com/office/word/2010/wordprocessingDrawing" xmlns:wp="http://schemas.openxmlformats.org/drawingml/2006/wordprocessingDrawing" xmlns:w10="urn:schemas-microsoft-com:office:word" xmlns:w="http://schemas.openxmlformats.org/wordprocessingml/2006/main" xmlns:w14="http://schemas.microsoft.com/office/word/2010/wordml" xmlns:w15="http://schemas.microsoft.com/office/word/2012/wordml" xmlns:w16cex="http://schemas.microsoft.com/office/word/2018/wordml/cex" xmlns:w16cid="http://schemas.microsoft.com/office/word/2016/wordml/cid" xmlns:w16="http://schemas.microsoft.com/office/word/2018/wordml" xmlns:w16sdtdh="http://schemas.microsoft.com/office/word/2020/wordml/sdtdatahash" xmlns:w16se="http://schemas.microsoft.com/office/word/2015/wordml/symex" xmlns:wpg="http://schemas.microsoft.com/office/word/2010/wordprocessingGroup" xmlns:wpi="http://schemas.microsoft.com/office/word/2010/wordprocessingInk" xmlns:wne="http://schemas.microsoft.com/office/word/2006/wordml" xmlns:wps="http://schemas.microsoft.com/office/word/2010/wordprocessingShape" mc:Ignorable="w14 w15 w16se w16cid w16 w16cex w16sdtdh wp14">
+<w:document xmlns:wpc="http://schemas.microsoft.com/office/word/2010/wordprocessingCanvas" xmlns:cx="http://schemas.microsoft.com/office/drawing/2014/chartex" xmlns:cx1="http://schemas.microsoft.com/office/drawing/2015/9/8/chartex" xmlns:cx2="http://schemas.microsoft.com/office/drawing/2015/10/21/chartex" xmlns:cx3="http://schemas.microsoft.com/office/drawing/2016/5/9/chartex" xmlns:cx4="http://schemas.microsoft.com/office/drawing/2016/5/10/chartex" xmlns:cx5="http://schemas.microsoft.com/office/drawing/2016/5/11/chartex" xmlns:cx6="http://schemas.microsoft.com/office/drawing/2016/5/12/chartex" xmlns:cx7="http://schemas.microsoft.com/office/drawing/2016/5/13/chartex" xmlns:cx8="http://schemas.microsoft.com/office/drawing/2016/5/14/chartex" xmlns:mc="http://schemas.openxmlformats.org/markup-compatibility/2006" xmlns:aink="http://schemas.microsoft.com/office/drawing/2016/ink" xmlns:am3d="http://schemas.microsoft.com/office/drawing/2017/model3d" xmlns:o="urn:schemas-microsoft-com:office:office" xmlns:oel="http://schemas.microsoft.com/office/2019/extlst" xmlns:r="http://schemas.openxmlformats.org/officeDocument/2006/relationships" xmlns:m="http://schemas.openxmlformats.org/officeDocument/2006/math" xmlns:v="urn:schemas-microsoft-com:vml" xmlns:wp14="http://schemas.microsoft.com/office/word/2010/wordprocessingDrawing" xmlns:wp="http://schemas.openxmlformats.org/drawingml/2006/wordprocessingDrawing" xmlns:w10="urn:schemas-microsoft-com:office:word" xmlns:w="http://schemas.openxmlformats.org/wordprocessingml/2006/main" xmlns:w14="http://schemas.microsoft.com/office/word/2010/wordml" xmlns:w15="http://schemas.microsoft.com/office/word/2012/wordml" xmlns:w16cex="http://schemas.microsoft.com/office/word/2018/wordml/cex" xmlns:w16cid="http://schemas.microsoft.com/office/word/2016/wordml/cid" xmlns:w16="http://schemas.microsoft.com/office/word/2018/wordml" xmlns:w16sdtdh="http://schemas.microsoft.com/office/word/2020/wordml/sdtdatahash" xmlns:w16se="http://schemas.microsoft.com/office/word/2015/wordml/symex" xmlns:wpg="http://schemas.microsoft.com/office/word/2010/wordprocessingGroup" xmlns:wpi="http://schemas.microsoft.com/office/word/2010/wordprocessingInk" xmlns:wne="http://schemas.microsoft.com/office/word/2006/wordml" xmlns:wps="http://schemas.microsoft.com/office/word/2010/wordprocessingShape" mc:Ignorable="w14 w15 w16se w16cid w16 w16cex w16sdtdh wp14">
   <w:body>
     <w:p/>
     <w:p>
@@ -859,15 +859,7 @@
         <w:spacing w:after="0" w:line="240" w:lineRule="auto"/>
       </w:pPr>
       <w:r>
-        <w:t xml:space="preserve">Class 2 – Activity B followed by </w:t>
-      </w:r>
-      <w:proofErr w:type="gramStart"/>
-      <w:r>
-        <w:t>15-20 minute</w:t>
-      </w:r>
-      <w:proofErr w:type="gramEnd"/>
-      <w:r>
-        <w:t xml:space="preserve"> presentation of each groups</w:t>
+        <w:t>Class 2 – Activity B followed by 15-20 minute presentation of each groups</w:t>
       </w:r>
       <w:r>
         <w:t>'</w:t>
@@ -2978,15 +2970,7 @@
         <w:t>productivity</w:t>
       </w:r>
       <w:r>
-        <w:t xml:space="preserve"> of the </w:t>
-      </w:r>
-      <w:proofErr w:type="spellStart"/>
-      <w:r>
-        <w:t>photosynthesizers</w:t>
-      </w:r>
-      <w:proofErr w:type="spellEnd"/>
-      <w:r>
-        <w:t xml:space="preserve"> at the base of the food chain in </w:t>
+        <w:t> of the photosynthesizers at the base of the food chain in </w:t>
       </w:r>
       <w:r>
         <w:t>aquatic</w:t>
@@ -3086,13 +3070,8 @@
       <w:r>
         <w:t xml:space="preserve">phytoplankton and nutrients. </w:t>
       </w:r>
-      <w:proofErr w:type="gramStart"/>
-      <w:r>
-        <w:t>So</w:t>
-      </w:r>
-      <w:proofErr w:type="gramEnd"/>
-      <w:r>
-        <w:t xml:space="preserve"> we will</w:t>
+      <w:r>
+        <w:t>So we will</w:t>
       </w:r>
       <w:r>
         <w:t xml:space="preserve"> eliminate the consumer</w:t>
@@ -3942,15 +3921,7 @@
         <w:t xml:space="preserve"> for each of the different variables</w:t>
       </w:r>
       <w:r>
-        <w:t xml:space="preserve">. There are two selection options at the top of the </w:t>
-      </w:r>
-      <w:proofErr w:type="spellStart"/>
-      <w:r>
-        <w:t>Plotly</w:t>
-      </w:r>
-      <w:proofErr w:type="spellEnd"/>
-      <w:r>
-        <w:t xml:space="preserve"> </w:t>
+        <w:t xml:space="preserve">. There are two selection options at the top of the Plotly </w:t>
       </w:r>
       <w:r>
         <w:t>figure visualization</w:t>
@@ -4360,18 +4331,11 @@
         <w:contextualSpacing/>
       </w:pPr>
       <w:r>
-        <w:t xml:space="preserve">If you are continuing from a previous lesson it is good to show the students how to reload the data into the app through uploading the </w:t>
-      </w:r>
-      <w:proofErr w:type="gramStart"/>
-      <w:r>
-        <w:t>“.</w:t>
-      </w:r>
-      <w:proofErr w:type="spellStart"/>
+        <w:t>If you are continuing from a previous lesson it is good to show the students how to reload the data into the app through uploading the “.</w:t>
+      </w:r>
       <w:r>
         <w:t>eddie</w:t>
       </w:r>
-      <w:proofErr w:type="spellEnd"/>
-      <w:proofErr w:type="gramEnd"/>
       <w:r>
         <w:t>” file and then clicking through the objective tabs 1-5 and checking if their values are updated.</w:t>
       </w:r>
@@ -4379,18 +4343,11 @@
         <w:t xml:space="preserve"> </w:t>
       </w:r>
       <w:r>
-        <w:t xml:space="preserve">If students have lost their </w:t>
-      </w:r>
-      <w:proofErr w:type="gramStart"/>
-      <w:r>
-        <w:t>“.</w:t>
-      </w:r>
-      <w:proofErr w:type="spellStart"/>
+        <w:t>If students have lost their “.</w:t>
+      </w:r>
       <w:r>
         <w:t>eddie</w:t>
       </w:r>
-      <w:proofErr w:type="spellEnd"/>
-      <w:proofErr w:type="gramEnd"/>
       <w:r>
         <w:t xml:space="preserve">” </w:t>
       </w:r>
@@ -6004,13 +5961,8 @@
           <w:numId w:val="14"/>
         </w:numPr>
       </w:pPr>
-      <w:proofErr w:type="spellStart"/>
-      <w:r>
-        <w:t>Dietze</w:t>
-      </w:r>
-      <w:proofErr w:type="spellEnd"/>
-      <w:r>
-        <w:t>, M., &amp; Lynch, H. (2019). Forecasting a bright future for ecology. Frontiers in Ecology and the Environment, 17(1), 3. https://doi.org/10.1002/fee.1994</w:t>
+      <w:r>
+        <w:t>Dietze, M., &amp; Lynch, H. (2019). Forecasting a bright future for ecology. Frontiers in Ecology and the Environment, 17(1), 3. https://doi.org/10.1002/fee.1994</w:t>
       </w:r>
     </w:p>
     <w:p>
@@ -6021,53 +5973,8 @@
           <w:numId w:val="14"/>
         </w:numPr>
       </w:pPr>
-      <w:proofErr w:type="spellStart"/>
-      <w:r>
-        <w:t>Dietze</w:t>
-      </w:r>
-      <w:proofErr w:type="spellEnd"/>
-      <w:r>
-        <w:t xml:space="preserve">, M. C., Fox, A., Beck-Johnson, L. M., Betancourt, J. L., Hooten, M. B., </w:t>
-      </w:r>
-      <w:proofErr w:type="spellStart"/>
-      <w:r>
-        <w:t>Jarnevich</w:t>
-      </w:r>
-      <w:proofErr w:type="spellEnd"/>
-      <w:r>
-        <w:t xml:space="preserve">, C. S., </w:t>
-      </w:r>
-      <w:proofErr w:type="spellStart"/>
-      <w:r>
-        <w:t>Keitt</w:t>
-      </w:r>
-      <w:proofErr w:type="spellEnd"/>
-      <w:r>
-        <w:t xml:space="preserve">, T. H., Kenney, M. A., Laney, C. M., Larsen, L. G., </w:t>
-      </w:r>
-      <w:proofErr w:type="spellStart"/>
-      <w:r>
-        <w:t>Loescher</w:t>
-      </w:r>
-      <w:proofErr w:type="spellEnd"/>
-      <w:r>
-        <w:t xml:space="preserve">, H. W., Lunch, C. K., </w:t>
-      </w:r>
-      <w:proofErr w:type="spellStart"/>
-      <w:r>
-        <w:t>Pijanowski</w:t>
-      </w:r>
-      <w:proofErr w:type="spellEnd"/>
-      <w:r>
-        <w:t xml:space="preserve">, B. C., Randerson, J. T., Read, E. K., </w:t>
-      </w:r>
-      <w:proofErr w:type="spellStart"/>
-      <w:r>
-        <w:t>Tredennick</w:t>
-      </w:r>
-      <w:proofErr w:type="spellEnd"/>
-      <w:r>
-        <w:t>, A. T., Vargas, R., Weathers, K. C., &amp; White, E. P. (2018). Iterative near-term ecological forecasting: Needs, opportunities, and challenges. Proceedings of the National Academy of Sciences, 115(7), 1424–1432. https://doi.org/10.1073/pnas.1710231115</w:t>
+      <w:r>
+        <w:t>Dietze, M. C., Fox, A., Beck-Johnson, L. M., Betancourt, J. L., Hooten, M. B., Jarnevich, C. S., Keitt, T. H., Kenney, M. A., Laney, C. M., Larsen, L. G., Loescher, H. W., Lunch, C. K., Pijanowski, B. C., Randerson, J. T., Read, E. K., Tredennick, A. T., Vargas, R., Weathers, K. C., &amp; White, E. P. (2018). Iterative near-term ecological forecasting: Needs, opportunities, and challenges. Proceedings of the National Academy of Sciences, 115(7), 1424–1432. https://doi.org/10.1073/pnas.1710231115</w:t>
       </w:r>
     </w:p>
     <w:p>
@@ -6079,23 +5986,7 @@
         </w:numPr>
       </w:pPr>
       <w:r>
-        <w:t xml:space="preserve">Jackson, L. J., </w:t>
-      </w:r>
-      <w:proofErr w:type="spellStart"/>
-      <w:r>
-        <w:t>Trebitz</w:t>
-      </w:r>
-      <w:proofErr w:type="spellEnd"/>
-      <w:r>
-        <w:t xml:space="preserve">, A. S., &amp; Cottingham, K. L. (2000). An Introduction to the Practice of Ecological Modeling. </w:t>
-      </w:r>
-      <w:proofErr w:type="spellStart"/>
-      <w:r>
-        <w:t>BioScience</w:t>
-      </w:r>
-      <w:proofErr w:type="spellEnd"/>
-      <w:r>
-        <w:t xml:space="preserve">, 50(8), 694. </w:t>
+        <w:t xml:space="preserve">Jackson, L. J., Trebitz, A. S., &amp; Cottingham, K. L. (2000). An Introduction to the Practice of Ecological Modeling. BioScience, 50(8), 694. </w:t>
       </w:r>
       <w:hyperlink r:id="rId12" w:history="1">
         <w:r>
@@ -6190,15 +6081,7 @@
         </w:numPr>
       </w:pPr>
       <w:r>
-        <w:t xml:space="preserve">Carey, C. C., R. D. </w:t>
-      </w:r>
-      <w:proofErr w:type="spellStart"/>
-      <w:r>
-        <w:t>Gougis</w:t>
-      </w:r>
-      <w:proofErr w:type="spellEnd"/>
-      <w:r>
-        <w:t>, J. L. Klug, C. M. O’Reilly, and D. C. Richardson. 2015. A model for using environmental data-driven inquiry and exploration to teach limnology to undergraduates. Limnology and Oceanography Bulletin 24:32–35.</w:t>
+        <w:t>Carey, C. C., R. D. Gougis, J. L. Klug, C. M. O’Reilly, and D. C. Richardson. 2015. A model for using environmental data-driven inquiry and exploration to teach limnology to undergraduates. Limnology and Oceanography Bulletin 24:32–35.</w:t>
       </w:r>
     </w:p>
     <w:p>
@@ -6210,15 +6093,7 @@
         </w:numPr>
       </w:pPr>
       <w:r>
-        <w:t xml:space="preserve">Carey, C. C., and R. D. </w:t>
-      </w:r>
-      <w:proofErr w:type="spellStart"/>
-      <w:r>
-        <w:t>Gougis</w:t>
-      </w:r>
-      <w:proofErr w:type="spellEnd"/>
-      <w:r>
-        <w:t xml:space="preserve">. 2017. Simulation </w:t>
+        <w:t xml:space="preserve">Carey, C. C., and R. D. Gougis. 2017. Simulation </w:t>
       </w:r>
       <w:r>
         <w:t>m</w:t>
@@ -6305,23 +6180,7 @@
         </w:numPr>
       </w:pPr>
       <w:r>
-        <w:t xml:space="preserve">Klug, J. L., C. C. Carey, D. C. Richardson, and R. Darner </w:t>
-      </w:r>
-      <w:proofErr w:type="spellStart"/>
-      <w:r>
-        <w:t>Gougis</w:t>
-      </w:r>
-      <w:proofErr w:type="spellEnd"/>
-      <w:r>
-        <w:t xml:space="preserve">. 2017. Analysis of high-frequency and long-term data in undergraduate ecology classes improves quantitative literacy. Ecosphere </w:t>
-      </w:r>
-      <w:proofErr w:type="gramStart"/>
-      <w:r>
-        <w:t>8:e</w:t>
-      </w:r>
-      <w:proofErr w:type="gramEnd"/>
-      <w:r>
-        <w:t>01733.</w:t>
+        <w:t>Klug, J. L., C. C. Carey, D. C. Richardson, and R. Darner Gougis. 2017. Analysis of high-frequency and long-term data in undergraduate ecology classes improves quantitative literacy. Ecosphere 8:e01733.</w:t>
       </w:r>
     </w:p>
     <w:p>
@@ -6359,15 +6218,7 @@
         </w:numPr>
       </w:pPr>
       <w:r>
-        <w:t xml:space="preserve">Carey, C. C., Farrell, K. J., </w:t>
-      </w:r>
-      <w:proofErr w:type="spellStart"/>
-      <w:r>
-        <w:t>Hounshell</w:t>
-      </w:r>
-      <w:proofErr w:type="spellEnd"/>
-      <w:r>
-        <w:t>, A. G., &amp; O'Connell, K. 2020. Macrosystems EDDIE teaching modules significantly increase ecology students' proficiency and confidence working with ecosystem models and use of systems thinking</w:t>
+        <w:t>Carey, C. C., Farrell, K. J., Hounshell, A. G., &amp; O'Connell, K. 2020. Macrosystems EDDIE teaching modules significantly increase ecology students' proficiency and confidence working with ecosystem models and use of systems thinking</w:t>
       </w:r>
       <w:r>
         <w:rPr>
@@ -7144,15 +6995,7 @@
     </w:p>
     <w:p>
       <w:r>
-        <w:t>Q12. Without using surface water temperature or underwater light (</w:t>
-      </w:r>
-      <w:proofErr w:type="spellStart"/>
-      <w:r>
-        <w:t>uPAR</w:t>
-      </w:r>
-      <w:proofErr w:type="spellEnd"/>
-      <w:r>
-        <w:t>) as inputs into your model, adjust the initial conditions and parameters of your model to best replicate the observations. Make sure you select the 'Q12' row in the parameter table to save your setup. Describe how the model simulation compares to the observations.</w:t>
+        <w:t>Q12. Without using surface water temperature or underwater light (uPAR) as inputs into your model, adjust the initial conditions and parameters of your model to best replicate the observations. Make sure you select the 'Q12' row in the parameter table to save your setup. Describe how the model simulation compares to the observations.</w:t>
       </w:r>
     </w:p>
     <w:p>
@@ -7250,15 +7093,7 @@
     <w:p/>
     <w:p>
       <w:r>
-        <w:t xml:space="preserve">Q13. Explore the model's sensitivity to SWT and </w:t>
-      </w:r>
-      <w:proofErr w:type="spellStart"/>
-      <w:r>
-        <w:t>uPAR</w:t>
-      </w:r>
-      <w:proofErr w:type="spellEnd"/>
-      <w:r>
-        <w:t>:</w:t>
+        <w:t>Q13. Explore the model's sensitivity to SWT and uPAR:</w:t>
       </w:r>
     </w:p>
     <w:p>
@@ -7282,37 +7117,13 @@
         </w:numPr>
       </w:pPr>
       <w:r>
-        <w:t xml:space="preserve">Switch on </w:t>
-      </w:r>
-      <w:proofErr w:type="spellStart"/>
-      <w:r>
-        <w:t>uPAR</w:t>
-      </w:r>
-      <w:proofErr w:type="spellEnd"/>
-      <w:r>
-        <w:t xml:space="preserve"> and switch off surface water temperature. Adjust initial conditions and parameters to replicate observations. Is the model sensitive to </w:t>
-      </w:r>
-      <w:proofErr w:type="spellStart"/>
-      <w:r>
-        <w:t>uPAR</w:t>
-      </w:r>
-      <w:proofErr w:type="spellEnd"/>
-      <w:r>
-        <w:t>? Did it help improve the model fit? (Select the "Q13b" row in the Parameter Table to store your model setup there).</w:t>
+        <w:t>Switch on uPAR and switch off surface water temperature. Adjust initial conditions and parameters to replicate observations. Is the model sensitive to uPAR? Did it help improve the model fit? (Select the "Q13b" row in the Parameter Table to store your model setup there).</w:t>
       </w:r>
     </w:p>
     <w:p/>
     <w:p>
       <w:r>
-        <w:t xml:space="preserve">Q14. Develop a scenario (e.g. </w:t>
-      </w:r>
-      <w:proofErr w:type="spellStart"/>
-      <w:r>
-        <w:t>uPAR</w:t>
-      </w:r>
-      <w:proofErr w:type="spellEnd"/>
-      <w:r>
-        <w:t xml:space="preserve"> is on, low initial conditions of phytoplankton, high nutrients, phytoplankton mortality is high, low uptake, etc.) and hypothesize how you think chlorophyll-a concentrations will respond prior to running the simulation.</w:t>
+        <w:t>Q14. Develop a scenario (e.g. uPAR is on, low initial conditions of phytoplankton, high nutrients, phytoplankton mortality is high, low uptake, etc.) and hypothesize how you think chlorophyll-a concentrations will respond prior to running the simulation.</w:t>
       </w:r>
     </w:p>
     <w:p>
@@ -7517,14 +7328,12 @@
                 <w:rFonts w:asciiTheme="minorHAnsi" w:hAnsiTheme="minorHAnsi" w:cstheme="minorHAnsi"/>
               </w:rPr>
             </w:pPr>
-            <w:proofErr w:type="spellStart"/>
             <w:r>
               <w:rPr>
                 <w:rFonts w:asciiTheme="minorHAnsi" w:hAnsiTheme="minorHAnsi" w:cstheme="minorHAnsi"/>
               </w:rPr>
               <w:t>uPAR</w:t>
             </w:r>
-            <w:proofErr w:type="spellEnd"/>
           </w:p>
         </w:tc>
         <w:tc>
@@ -7547,14 +7356,12 @@
                 <w:rFonts w:asciiTheme="minorHAnsi" w:hAnsiTheme="minorHAnsi" w:cstheme="minorHAnsi"/>
               </w:rPr>
             </w:pPr>
-            <w:proofErr w:type="spellStart"/>
             <w:r>
               <w:rPr>
                 <w:rFonts w:asciiTheme="minorHAnsi" w:hAnsiTheme="minorHAnsi" w:cstheme="minorHAnsi"/>
               </w:rPr>
               <w:t>Phytos</w:t>
             </w:r>
-            <w:proofErr w:type="spellEnd"/>
           </w:p>
         </w:tc>
         <w:tc>
@@ -8472,14 +8279,12 @@
                 <w:rFonts w:asciiTheme="minorHAnsi" w:hAnsiTheme="minorHAnsi" w:cstheme="minorHAnsi"/>
               </w:rPr>
             </w:pPr>
-            <w:proofErr w:type="spellStart"/>
             <w:r>
               <w:rPr>
                 <w:rFonts w:asciiTheme="minorHAnsi" w:hAnsiTheme="minorHAnsi" w:cstheme="minorHAnsi"/>
               </w:rPr>
               <w:t>uPAR</w:t>
             </w:r>
-            <w:proofErr w:type="spellEnd"/>
           </w:p>
         </w:tc>
         <w:tc>
@@ -8502,14 +8307,12 @@
                 <w:rFonts w:asciiTheme="minorHAnsi" w:hAnsiTheme="minorHAnsi" w:cstheme="minorHAnsi"/>
               </w:rPr>
             </w:pPr>
-            <w:proofErr w:type="spellStart"/>
             <w:r>
               <w:rPr>
                 <w:rFonts w:asciiTheme="minorHAnsi" w:hAnsiTheme="minorHAnsi" w:cstheme="minorHAnsi"/>
               </w:rPr>
               <w:t>Phytos</w:t>
             </w:r>
-            <w:proofErr w:type="spellEnd"/>
           </w:p>
         </w:tc>
         <w:tc>
@@ -9428,14 +9231,12 @@
                 <w:rFonts w:asciiTheme="minorHAnsi" w:hAnsiTheme="minorHAnsi" w:cstheme="minorHAnsi"/>
               </w:rPr>
             </w:pPr>
-            <w:proofErr w:type="spellStart"/>
             <w:r>
               <w:rPr>
                 <w:rFonts w:asciiTheme="minorHAnsi" w:hAnsiTheme="minorHAnsi" w:cstheme="minorHAnsi"/>
               </w:rPr>
               <w:t>uPAR</w:t>
             </w:r>
-            <w:proofErr w:type="spellEnd"/>
           </w:p>
         </w:tc>
         <w:tc>
@@ -9458,14 +9259,12 @@
                 <w:rFonts w:asciiTheme="minorHAnsi" w:hAnsiTheme="minorHAnsi" w:cstheme="minorHAnsi"/>
               </w:rPr>
             </w:pPr>
-            <w:proofErr w:type="spellStart"/>
             <w:r>
               <w:rPr>
                 <w:rFonts w:asciiTheme="minorHAnsi" w:hAnsiTheme="minorHAnsi" w:cstheme="minorHAnsi"/>
               </w:rPr>
               <w:t>Phytos</w:t>
             </w:r>
-            <w:proofErr w:type="spellEnd"/>
           </w:p>
         </w:tc>
         <w:tc>
@@ -10383,14 +10182,12 @@
                 <w:rFonts w:asciiTheme="minorHAnsi" w:hAnsiTheme="minorHAnsi" w:cstheme="minorHAnsi"/>
               </w:rPr>
             </w:pPr>
-            <w:proofErr w:type="spellStart"/>
             <w:r>
               <w:rPr>
                 <w:rFonts w:asciiTheme="minorHAnsi" w:hAnsiTheme="minorHAnsi" w:cstheme="minorHAnsi"/>
               </w:rPr>
               <w:t>uPAR</w:t>
             </w:r>
-            <w:proofErr w:type="spellEnd"/>
           </w:p>
         </w:tc>
         <w:tc>
@@ -10413,14 +10210,12 @@
                 <w:rFonts w:asciiTheme="minorHAnsi" w:hAnsiTheme="minorHAnsi" w:cstheme="minorHAnsi"/>
               </w:rPr>
             </w:pPr>
-            <w:proofErr w:type="spellStart"/>
             <w:r>
               <w:rPr>
                 <w:rFonts w:asciiTheme="minorHAnsi" w:hAnsiTheme="minorHAnsi" w:cstheme="minorHAnsi"/>
               </w:rPr>
               <w:t>Phytos</w:t>
             </w:r>
-            <w:proofErr w:type="spellEnd"/>
           </w:p>
         </w:tc>
         <w:tc>
@@ -11338,14 +11133,12 @@
                 <w:rFonts w:asciiTheme="minorHAnsi" w:hAnsiTheme="minorHAnsi" w:cstheme="minorHAnsi"/>
               </w:rPr>
             </w:pPr>
-            <w:proofErr w:type="spellStart"/>
             <w:r>
               <w:rPr>
                 <w:rFonts w:asciiTheme="minorHAnsi" w:hAnsiTheme="minorHAnsi" w:cstheme="minorHAnsi"/>
               </w:rPr>
               <w:t>uPAR</w:t>
             </w:r>
-            <w:proofErr w:type="spellEnd"/>
           </w:p>
         </w:tc>
         <w:tc>
@@ -11368,14 +11161,12 @@
                 <w:rFonts w:asciiTheme="minorHAnsi" w:hAnsiTheme="minorHAnsi" w:cstheme="minorHAnsi"/>
               </w:rPr>
             </w:pPr>
-            <w:proofErr w:type="spellStart"/>
             <w:r>
               <w:rPr>
                 <w:rFonts w:asciiTheme="minorHAnsi" w:hAnsiTheme="minorHAnsi" w:cstheme="minorHAnsi"/>
               </w:rPr>
               <w:t>Phytos</w:t>
             </w:r>
-            <w:proofErr w:type="spellEnd"/>
           </w:p>
         </w:tc>
         <w:tc>
@@ -12454,19 +12245,9 @@
             <w:tcW w:w="4706" w:type="dxa"/>
           </w:tcPr>
           <w:p>
-            <w:proofErr w:type="spellStart"/>
-            <w:r>
-              <w:t>wtemp</w:t>
-            </w:r>
-            <w:proofErr w:type="spellEnd"/>
-            <w:r>
-              <w:t xml:space="preserve"> ~ </w:t>
-            </w:r>
-            <w:proofErr w:type="spellStart"/>
-            <w:r>
-              <w:t>airtemp</w:t>
-            </w:r>
-            <w:proofErr w:type="spellEnd"/>
+            <w:r>
+              <w:t>wtemp ~ airtemp</w:t>
+            </w:r>
           </w:p>
         </w:tc>
         <w:tc>
@@ -12474,13 +12255,8 @@
             <w:tcW w:w="4405" w:type="dxa"/>
           </w:tcPr>
           <w:p>
-            <w:proofErr w:type="spellStart"/>
-            <w:r>
-              <w:t>uPAR</w:t>
-            </w:r>
-            <w:proofErr w:type="spellEnd"/>
-            <w:r>
-              <w:t xml:space="preserve"> ~ SWR</w:t>
+            <w:r>
+              <w:t>uPAR ~ SWR</w:t>
             </w:r>
           </w:p>
         </w:tc>
@@ -12501,7 +12277,6 @@
             <w:tcW w:w="4706" w:type="dxa"/>
           </w:tcPr>
           <w:p>
-            <w:proofErr w:type="spellStart"/>
             <w:r>
               <w:rPr>
                 <w:rStyle w:val="mi"/>
@@ -12512,7 +12287,6 @@
               </w:rPr>
               <w:t>wtemp</w:t>
             </w:r>
-            <w:proofErr w:type="spellEnd"/>
             <w:r>
               <w:rPr>
                 <w:rStyle w:val="mo"/>
@@ -12571,18 +12345,7 @@
                 <w:bdr w:val="none" w:sz="0" w:space="0" w:color="auto" w:frame="1"/>
                 <w:shd w:val="clear" w:color="auto" w:fill="F5F5F5"/>
               </w:rPr>
-              <w:t>7.</w:t>
-            </w:r>
-            <w:proofErr w:type="gramStart"/>
-            <w:r>
-              <w:rPr>
-                <w:rStyle w:val="mn"/>
-                <w:rFonts w:ascii="MathJax_Main" w:hAnsi="MathJax_Main"/>
-                <w:color w:val="333333"/>
-                <w:bdr w:val="none" w:sz="0" w:space="0" w:color="auto" w:frame="1"/>
-                <w:shd w:val="clear" w:color="auto" w:fill="F5F5F5"/>
-              </w:rPr>
-              <w:t>32</w:t>
+              <w:t>7.32</w:t>
             </w:r>
             <w:r>
               <w:rPr>
@@ -12594,7 +12357,6 @@
               </w:rPr>
               <w:t>;R</w:t>
             </w:r>
-            <w:proofErr w:type="gramEnd"/>
             <w:r>
               <w:rPr>
                 <w:rStyle w:val="mo"/>
@@ -12633,7 +12395,6 @@
             <w:tcW w:w="4405" w:type="dxa"/>
           </w:tcPr>
           <w:p>
-            <w:proofErr w:type="spellStart"/>
             <w:r>
               <w:rPr>
                 <w:rStyle w:val="mi"/>
@@ -12644,7 +12405,6 @@
               </w:rPr>
               <w:t>uPAR</w:t>
             </w:r>
-            <w:proofErr w:type="spellEnd"/>
             <w:r>
               <w:rPr>
                 <w:rStyle w:val="mo"/>
@@ -12757,7 +12517,6 @@
             <w:tcW w:w="4706" w:type="dxa"/>
           </w:tcPr>
           <w:p>
-            <w:proofErr w:type="spellStart"/>
             <w:r>
               <w:rPr>
                 <w:rStyle w:val="mi"/>
@@ -12768,7 +12527,6 @@
               </w:rPr>
               <w:t>wtemp</w:t>
             </w:r>
-            <w:proofErr w:type="spellEnd"/>
             <w:r>
               <w:rPr>
                 <w:rStyle w:val="mo"/>
@@ -12827,18 +12585,7 @@
                 <w:bdr w:val="none" w:sz="0" w:space="0" w:color="auto" w:frame="1"/>
                 <w:shd w:val="clear" w:color="auto" w:fill="F5F5F5"/>
               </w:rPr>
-              <w:t>7.</w:t>
-            </w:r>
-            <w:proofErr w:type="gramStart"/>
-            <w:r>
-              <w:rPr>
-                <w:rStyle w:val="mn"/>
-                <w:rFonts w:ascii="MathJax_Main" w:hAnsi="MathJax_Main"/>
-                <w:color w:val="333333"/>
-                <w:bdr w:val="none" w:sz="0" w:space="0" w:color="auto" w:frame="1"/>
-                <w:shd w:val="clear" w:color="auto" w:fill="F5F5F5"/>
-              </w:rPr>
-              <w:t>43</w:t>
+              <w:t>7.43</w:t>
             </w:r>
             <w:r>
               <w:rPr>
@@ -12850,7 +12597,6 @@
               </w:rPr>
               <w:t>;R</w:t>
             </w:r>
-            <w:proofErr w:type="gramEnd"/>
             <w:r>
               <w:rPr>
                 <w:rStyle w:val="mo"/>
@@ -12889,7 +12635,6 @@
             <w:tcW w:w="4405" w:type="dxa"/>
           </w:tcPr>
           <w:p>
-            <w:proofErr w:type="spellStart"/>
             <w:r>
               <w:rPr>
                 <w:rStyle w:val="mi"/>
@@ -12900,7 +12645,6 @@
               </w:rPr>
               <w:t>uPAR</w:t>
             </w:r>
-            <w:proofErr w:type="spellEnd"/>
             <w:r>
               <w:rPr>
                 <w:rStyle w:val="mo"/>
@@ -13021,7 +12765,6 @@
             <w:tcW w:w="4706" w:type="dxa"/>
           </w:tcPr>
           <w:p>
-            <w:proofErr w:type="spellStart"/>
             <w:r>
               <w:rPr>
                 <w:rStyle w:val="mi"/>
@@ -13032,7 +12775,6 @@
               </w:rPr>
               <w:t>wtemp</w:t>
             </w:r>
-            <w:proofErr w:type="spellEnd"/>
             <w:r>
               <w:rPr>
                 <w:rStyle w:val="mo"/>
@@ -13091,18 +12833,7 @@
                 <w:bdr w:val="none" w:sz="0" w:space="0" w:color="auto" w:frame="1"/>
                 <w:shd w:val="clear" w:color="auto" w:fill="F5F5F5"/>
               </w:rPr>
-              <w:t>7.</w:t>
-            </w:r>
-            <w:proofErr w:type="gramStart"/>
-            <w:r>
-              <w:rPr>
-                <w:rStyle w:val="mn"/>
-                <w:rFonts w:ascii="MathJax_Main" w:hAnsi="MathJax_Main"/>
-                <w:color w:val="333333"/>
-                <w:bdr w:val="none" w:sz="0" w:space="0" w:color="auto" w:frame="1"/>
-                <w:shd w:val="clear" w:color="auto" w:fill="F5F5F5"/>
-              </w:rPr>
-              <w:t>4</w:t>
+              <w:t>7.4</w:t>
             </w:r>
             <w:r>
               <w:rPr>
@@ -13114,7 +12845,6 @@
               </w:rPr>
               <w:t>;R</w:t>
             </w:r>
-            <w:proofErr w:type="gramEnd"/>
             <w:r>
               <w:rPr>
                 <w:rStyle w:val="mo"/>
@@ -13153,7 +12883,6 @@
             <w:tcW w:w="4405" w:type="dxa"/>
           </w:tcPr>
           <w:p>
-            <w:proofErr w:type="spellStart"/>
             <w:r>
               <w:rPr>
                 <w:rStyle w:val="mi"/>
@@ -13164,7 +12893,6 @@
               </w:rPr>
               <w:t>uPAR</w:t>
             </w:r>
-            <w:proofErr w:type="spellEnd"/>
             <w:r>
               <w:rPr>
                 <w:rStyle w:val="mo"/>
@@ -13277,7 +13005,6 @@
             <w:tcW w:w="4706" w:type="dxa"/>
           </w:tcPr>
           <w:p>
-            <w:proofErr w:type="spellStart"/>
             <w:r>
               <w:rPr>
                 <w:rStyle w:val="mi"/>
@@ -13288,7 +13015,6 @@
               </w:rPr>
               <w:t>wtemp</w:t>
             </w:r>
-            <w:proofErr w:type="spellEnd"/>
             <w:r>
               <w:rPr>
                 <w:rStyle w:val="mo"/>
@@ -13343,14 +13069,7 @@
               <w:rPr>
                 <w:rStyle w:val="mo"/>
               </w:rPr>
-              <w:t>.</w:t>
-            </w:r>
-            <w:proofErr w:type="gramStart"/>
-            <w:r>
-              <w:rPr>
-                <w:rStyle w:val="mo"/>
-              </w:rPr>
-              <w:t>16</w:t>
+              <w:t>.16</w:t>
             </w:r>
             <w:r>
               <w:rPr>
@@ -13362,7 +13081,6 @@
               </w:rPr>
               <w:t>;R</w:t>
             </w:r>
-            <w:proofErr w:type="gramEnd"/>
             <w:r>
               <w:rPr>
                 <w:rStyle w:val="mo"/>
@@ -13401,7 +13119,6 @@
             <w:tcW w:w="4405" w:type="dxa"/>
           </w:tcPr>
           <w:p>
-            <w:proofErr w:type="spellStart"/>
             <w:r>
               <w:rPr>
                 <w:rStyle w:val="mi"/>
@@ -13412,7 +13129,6 @@
               </w:rPr>
               <w:t>uPAR</w:t>
             </w:r>
-            <w:proofErr w:type="spellEnd"/>
             <w:r>
               <w:rPr>
                 <w:rStyle w:val="mo"/>
@@ -13525,7 +13241,6 @@
             <w:tcW w:w="4706" w:type="dxa"/>
           </w:tcPr>
           <w:p>
-            <w:proofErr w:type="spellStart"/>
             <w:r>
               <w:rPr>
                 <w:rStyle w:val="mi"/>
@@ -13536,7 +13251,6 @@
               </w:rPr>
               <w:t>wtemp</w:t>
             </w:r>
-            <w:proofErr w:type="spellEnd"/>
             <w:r>
               <w:rPr>
                 <w:rStyle w:val="mo"/>
@@ -13611,14 +13325,7 @@
               <w:rPr>
                 <w:rStyle w:val="mo"/>
               </w:rPr>
-              <w:t>.</w:t>
-            </w:r>
-            <w:proofErr w:type="gramStart"/>
-            <w:r>
-              <w:rPr>
-                <w:rStyle w:val="mo"/>
-              </w:rPr>
-              <w:t>38</w:t>
+              <w:t>.38</w:t>
             </w:r>
             <w:r>
               <w:rPr>
@@ -13630,7 +13337,6 @@
               </w:rPr>
               <w:t>;R</w:t>
             </w:r>
-            <w:proofErr w:type="gramEnd"/>
             <w:r>
               <w:rPr>
                 <w:rStyle w:val="mo"/>
@@ -13679,7 +13385,6 @@
             <w:tcW w:w="4405" w:type="dxa"/>
           </w:tcPr>
           <w:p>
-            <w:proofErr w:type="spellStart"/>
             <w:r>
               <w:rPr>
                 <w:rStyle w:val="mi"/>
@@ -13690,7 +13395,6 @@
               </w:rPr>
               <w:t>uPAR</w:t>
             </w:r>
-            <w:proofErr w:type="spellEnd"/>
             <w:r>
               <w:rPr>
                 <w:rStyle w:val="mo"/>
@@ -13837,23 +13541,7 @@
         <w:t>t is i</w:t>
       </w:r>
       <w:r>
-        <w:t xml:space="preserve">mportant to make sure that there is not a negative intercept for </w:t>
-      </w:r>
-      <w:proofErr w:type="spellStart"/>
-      <w:r>
-        <w:t>uPAR</w:t>
-      </w:r>
-      <w:proofErr w:type="spellEnd"/>
-      <w:r>
-        <w:t xml:space="preserve"> ~ SWR as this could lead to negative </w:t>
-      </w:r>
-      <w:proofErr w:type="spellStart"/>
-      <w:r>
-        <w:t>uPAR</w:t>
-      </w:r>
-      <w:proofErr w:type="spellEnd"/>
-      <w:r>
-        <w:t xml:space="preserve"> values. Encourage </w:t>
+        <w:t xml:space="preserve">mportant to make sure that there is not a negative intercept for uPAR ~ SWR as this could lead to negative uPAR values. Encourage </w:t>
       </w:r>
       <w:r>
         <w:t xml:space="preserve">students </w:t>
@@ -14361,13 +14049,8 @@
       <w:r>
         <w:t xml:space="preserve">, OR, </w:t>
       </w:r>
-      <w:proofErr w:type="gramStart"/>
-      <w:r>
-        <w:t>The</w:t>
-      </w:r>
-      <w:proofErr w:type="gramEnd"/>
-      <w:r>
-        <w:t xml:space="preserve"> forecast did not improve much</w:t>
+      <w:r>
+        <w:t>The forecast did not improve much</w:t>
       </w:r>
       <w:r>
         <w:t>,</w:t>
@@ -14649,13 +14332,8 @@
         </w:numPr>
       </w:pPr>
       <w:r>
-        <w:t xml:space="preserve">How did they communicate their forecast from Obj </w:t>
-      </w:r>
-      <w:proofErr w:type="gramStart"/>
-      <w:r>
-        <w:t>10</w:t>
-      </w:r>
-      <w:proofErr w:type="gramEnd"/>
+        <w:t>How did they communicate their forecast from Obj 10</w:t>
+      </w:r>
     </w:p>
     <w:p>
       <w:pPr>
@@ -14876,15 +14554,7 @@
         </w:numPr>
       </w:pPr>
       <w:r>
-        <w:t xml:space="preserve">Communicating a forecast is just as important as generating a forecast. If a forecast is not </w:t>
-      </w:r>
-      <w:proofErr w:type="gramStart"/>
-      <w:r>
-        <w:t>communicate</w:t>
-      </w:r>
-      <w:proofErr w:type="gramEnd"/>
-      <w:r>
-        <w:t xml:space="preserve"> effectively it reduces the potential usefulness of a forecast</w:t>
+        <w:t>Communicating a forecast is just as important as generating a forecast. If a forecast is not communicate effectively it reduces the potential usefulness of a forecast</w:t>
       </w:r>
     </w:p>
     <w:p>
@@ -15048,7 +14718,7 @@
 </file>
 
 <file path=word/endnotes.xml><?xml version="1.0" encoding="utf-8"?>
-<w:endnotes xmlns:wpc="http://schemas.microsoft.com/office/word/2010/wordprocessingCanvas" xmlns:cx="http://schemas.microsoft.com/office/drawing/2014/chartex" xmlns:cx1="http://schemas.microsoft.com/office/drawing/2015/9/8/chartex" xmlns:cx2="http://schemas.microsoft.com/office/drawing/2015/10/21/chartex" xmlns:cx3="http://schemas.microsoft.com/office/drawing/2016/5/9/chartex" xmlns:cx4="http://schemas.microsoft.com/office/drawing/2016/5/10/chartex" xmlns:cx5="http://schemas.microsoft.com/office/drawing/2016/5/11/chartex" xmlns:cx6="http://schemas.microsoft.com/office/drawing/2016/5/12/chartex" xmlns:cx7="http://schemas.microsoft.com/office/drawing/2016/5/13/chartex" xmlns:cx8="http://schemas.microsoft.com/office/drawing/2016/5/14/chartex" xmlns:mc="http://schemas.openxmlformats.org/markup-compatibility/2006" xmlns:aink="http://schemas.microsoft.com/office/drawing/2016/ink" xmlns:am3d="http://schemas.microsoft.com/office/drawing/2017/model3d" xmlns:o="urn:schemas-microsoft-com:office:office" xmlns:r="http://schemas.openxmlformats.org/officeDocument/2006/relationships" xmlns:m="http://schemas.openxmlformats.org/officeDocument/2006/math" xmlns:v="urn:schemas-microsoft-com:vml" xmlns:wp14="http://schemas.microsoft.com/office/word/2010/wordprocessingDrawing" xmlns:wp="http://schemas.openxmlformats.org/drawingml/2006/wordprocessingDrawing" xmlns:w10="urn:schemas-microsoft-com:office:word" xmlns:w="http://schemas.openxmlformats.org/wordprocessingml/2006/main" xmlns:w14="http://schemas.microsoft.com/office/word/2010/wordml" xmlns:w15="http://schemas.microsoft.com/office/word/2012/wordml" xmlns:w16cex="http://schemas.microsoft.com/office/word/2018/wordml/cex" xmlns:w16cid="http://schemas.microsoft.com/office/word/2016/wordml/cid" xmlns:w16="http://schemas.microsoft.com/office/word/2018/wordml" xmlns:w16sdtdh="http://schemas.microsoft.com/office/word/2020/wordml/sdtdatahash" xmlns:w16se="http://schemas.microsoft.com/office/word/2015/wordml/symex" xmlns:wpg="http://schemas.microsoft.com/office/word/2010/wordprocessingGroup" xmlns:wpi="http://schemas.microsoft.com/office/word/2010/wordprocessingInk" xmlns:wne="http://schemas.microsoft.com/office/word/2006/wordml" xmlns:wps="http://schemas.microsoft.com/office/word/2010/wordprocessingShape" mc:Ignorable="w14 w15 w16se w16cid w16 w16cex w16sdtdh wp14">
+<w:endnotes xmlns:wpc="http://schemas.microsoft.com/office/word/2010/wordprocessingCanvas" xmlns:cx="http://schemas.microsoft.com/office/drawing/2014/chartex" xmlns:cx1="http://schemas.microsoft.com/office/drawing/2015/9/8/chartex" xmlns:cx2="http://schemas.microsoft.com/office/drawing/2015/10/21/chartex" xmlns:cx3="http://schemas.microsoft.com/office/drawing/2016/5/9/chartex" xmlns:cx4="http://schemas.microsoft.com/office/drawing/2016/5/10/chartex" xmlns:cx5="http://schemas.microsoft.com/office/drawing/2016/5/11/chartex" xmlns:cx6="http://schemas.microsoft.com/office/drawing/2016/5/12/chartex" xmlns:cx7="http://schemas.microsoft.com/office/drawing/2016/5/13/chartex" xmlns:cx8="http://schemas.microsoft.com/office/drawing/2016/5/14/chartex" xmlns:mc="http://schemas.openxmlformats.org/markup-compatibility/2006" xmlns:aink="http://schemas.microsoft.com/office/drawing/2016/ink" xmlns:am3d="http://schemas.microsoft.com/office/drawing/2017/model3d" xmlns:o="urn:schemas-microsoft-com:office:office" xmlns:oel="http://schemas.microsoft.com/office/2019/extlst" xmlns:r="http://schemas.openxmlformats.org/officeDocument/2006/relationships" xmlns:m="http://schemas.openxmlformats.org/officeDocument/2006/math" xmlns:v="urn:schemas-microsoft-com:vml" xmlns:wp14="http://schemas.microsoft.com/office/word/2010/wordprocessingDrawing" xmlns:wp="http://schemas.openxmlformats.org/drawingml/2006/wordprocessingDrawing" xmlns:w10="urn:schemas-microsoft-com:office:word" xmlns:w="http://schemas.openxmlformats.org/wordprocessingml/2006/main" xmlns:w14="http://schemas.microsoft.com/office/word/2010/wordml" xmlns:w15="http://schemas.microsoft.com/office/word/2012/wordml" xmlns:w16cex="http://schemas.microsoft.com/office/word/2018/wordml/cex" xmlns:w16cid="http://schemas.microsoft.com/office/word/2016/wordml/cid" xmlns:w16="http://schemas.microsoft.com/office/word/2018/wordml" xmlns:w16sdtdh="http://schemas.microsoft.com/office/word/2020/wordml/sdtdatahash" xmlns:w16se="http://schemas.microsoft.com/office/word/2015/wordml/symex" xmlns:wpg="http://schemas.microsoft.com/office/word/2010/wordprocessingGroup" xmlns:wpi="http://schemas.microsoft.com/office/word/2010/wordprocessingInk" xmlns:wne="http://schemas.microsoft.com/office/word/2006/wordml" xmlns:wps="http://schemas.microsoft.com/office/word/2010/wordprocessingShape" mc:Ignorable="w14 w15 w16se w16cid w16 w16cex w16sdtdh wp14">
   <w:endnote w:type="separator" w:id="-1">
     <w:p>
       <w:pPr>
@@ -15073,7 +14743,7 @@
 </file>
 
 <file path=word/footer1.xml><?xml version="1.0" encoding="utf-8"?>
-<w:ftr xmlns:wpc="http://schemas.microsoft.com/office/word/2010/wordprocessingCanvas" xmlns:cx="http://schemas.microsoft.com/office/drawing/2014/chartex" xmlns:cx1="http://schemas.microsoft.com/office/drawing/2015/9/8/chartex" xmlns:cx2="http://schemas.microsoft.com/office/drawing/2015/10/21/chartex" xmlns:cx3="http://schemas.microsoft.com/office/drawing/2016/5/9/chartex" xmlns:cx4="http://schemas.microsoft.com/office/drawing/2016/5/10/chartex" xmlns:cx5="http://schemas.microsoft.com/office/drawing/2016/5/11/chartex" xmlns:cx6="http://schemas.microsoft.com/office/drawing/2016/5/12/chartex" xmlns:cx7="http://schemas.microsoft.com/office/drawing/2016/5/13/chartex" xmlns:cx8="http://schemas.microsoft.com/office/drawing/2016/5/14/chartex" xmlns:mc="http://schemas.openxmlformats.org/markup-compatibility/2006" xmlns:aink="http://schemas.microsoft.com/office/drawing/2016/ink" xmlns:am3d="http://schemas.microsoft.com/office/drawing/2017/model3d" xmlns:o="urn:schemas-microsoft-com:office:office" xmlns:r="http://schemas.openxmlformats.org/officeDocument/2006/relationships" xmlns:m="http://schemas.openxmlformats.org/officeDocument/2006/math" xmlns:v="urn:schemas-microsoft-com:vml" xmlns:wp14="http://schemas.microsoft.com/office/word/2010/wordprocessingDrawing" xmlns:wp="http://schemas.openxmlformats.org/drawingml/2006/wordprocessingDrawing" xmlns:w10="urn:schemas-microsoft-com:office:word" xmlns:w="http://schemas.openxmlformats.org/wordprocessingml/2006/main" xmlns:w14="http://schemas.microsoft.com/office/word/2010/wordml" xmlns:w15="http://schemas.microsoft.com/office/word/2012/wordml" xmlns:w16cex="http://schemas.microsoft.com/office/word/2018/wordml/cex" xmlns:w16cid="http://schemas.microsoft.com/office/word/2016/wordml/cid" xmlns:w16="http://schemas.microsoft.com/office/word/2018/wordml" xmlns:w16sdtdh="http://schemas.microsoft.com/office/word/2020/wordml/sdtdatahash" xmlns:w16se="http://schemas.microsoft.com/office/word/2015/wordml/symex" xmlns:wpg="http://schemas.microsoft.com/office/word/2010/wordprocessingGroup" xmlns:wpi="http://schemas.microsoft.com/office/word/2010/wordprocessingInk" xmlns:wne="http://schemas.microsoft.com/office/word/2006/wordml" xmlns:wps="http://schemas.microsoft.com/office/word/2010/wordprocessingShape" mc:Ignorable="w14 w15 w16se w16cid w16 w16cex w16sdtdh wp14">
+<w:ftr xmlns:wpc="http://schemas.microsoft.com/office/word/2010/wordprocessingCanvas" xmlns:cx="http://schemas.microsoft.com/office/drawing/2014/chartex" xmlns:cx1="http://schemas.microsoft.com/office/drawing/2015/9/8/chartex" xmlns:cx2="http://schemas.microsoft.com/office/drawing/2015/10/21/chartex" xmlns:cx3="http://schemas.microsoft.com/office/drawing/2016/5/9/chartex" xmlns:cx4="http://schemas.microsoft.com/office/drawing/2016/5/10/chartex" xmlns:cx5="http://schemas.microsoft.com/office/drawing/2016/5/11/chartex" xmlns:cx6="http://schemas.microsoft.com/office/drawing/2016/5/12/chartex" xmlns:cx7="http://schemas.microsoft.com/office/drawing/2016/5/13/chartex" xmlns:cx8="http://schemas.microsoft.com/office/drawing/2016/5/14/chartex" xmlns:mc="http://schemas.openxmlformats.org/markup-compatibility/2006" xmlns:aink="http://schemas.microsoft.com/office/drawing/2016/ink" xmlns:am3d="http://schemas.microsoft.com/office/drawing/2017/model3d" xmlns:o="urn:schemas-microsoft-com:office:office" xmlns:oel="http://schemas.microsoft.com/office/2019/extlst" xmlns:r="http://schemas.openxmlformats.org/officeDocument/2006/relationships" xmlns:m="http://schemas.openxmlformats.org/officeDocument/2006/math" xmlns:v="urn:schemas-microsoft-com:vml" xmlns:wp14="http://schemas.microsoft.com/office/word/2010/wordprocessingDrawing" xmlns:wp="http://schemas.openxmlformats.org/drawingml/2006/wordprocessingDrawing" xmlns:w10="urn:schemas-microsoft-com:office:word" xmlns:w="http://schemas.openxmlformats.org/wordprocessingml/2006/main" xmlns:w14="http://schemas.microsoft.com/office/word/2010/wordml" xmlns:w15="http://schemas.microsoft.com/office/word/2012/wordml" xmlns:w16cex="http://schemas.microsoft.com/office/word/2018/wordml/cex" xmlns:w16cid="http://schemas.microsoft.com/office/word/2016/wordml/cid" xmlns:w16="http://schemas.microsoft.com/office/word/2018/wordml" xmlns:w16sdtdh="http://schemas.microsoft.com/office/word/2020/wordml/sdtdatahash" xmlns:w16se="http://schemas.microsoft.com/office/word/2015/wordml/symex" xmlns:wpg="http://schemas.microsoft.com/office/word/2010/wordprocessingGroup" xmlns:wpi="http://schemas.microsoft.com/office/word/2010/wordprocessingInk" xmlns:wne="http://schemas.microsoft.com/office/word/2006/wordml" xmlns:wps="http://schemas.microsoft.com/office/word/2010/wordprocessingShape" mc:Ignorable="w14 w15 w16se w16cid w16 w16cex w16sdtdh wp14">
   <w:sdt>
     <w:sdtPr>
       <w:id w:val="1278296352"/>
@@ -15126,7 +14796,7 @@
 </file>
 
 <file path=word/footer2.xml><?xml version="1.0" encoding="utf-8"?>
-<w:ftr xmlns:wpc="http://schemas.microsoft.com/office/word/2010/wordprocessingCanvas" xmlns:cx="http://schemas.microsoft.com/office/drawing/2014/chartex" xmlns:cx1="http://schemas.microsoft.com/office/drawing/2015/9/8/chartex" xmlns:cx2="http://schemas.microsoft.com/office/drawing/2015/10/21/chartex" xmlns:cx3="http://schemas.microsoft.com/office/drawing/2016/5/9/chartex" xmlns:cx4="http://schemas.microsoft.com/office/drawing/2016/5/10/chartex" xmlns:cx5="http://schemas.microsoft.com/office/drawing/2016/5/11/chartex" xmlns:cx6="http://schemas.microsoft.com/office/drawing/2016/5/12/chartex" xmlns:cx7="http://schemas.microsoft.com/office/drawing/2016/5/13/chartex" xmlns:cx8="http://schemas.microsoft.com/office/drawing/2016/5/14/chartex" xmlns:mc="http://schemas.openxmlformats.org/markup-compatibility/2006" xmlns:aink="http://schemas.microsoft.com/office/drawing/2016/ink" xmlns:am3d="http://schemas.microsoft.com/office/drawing/2017/model3d" xmlns:o="urn:schemas-microsoft-com:office:office" xmlns:r="http://schemas.openxmlformats.org/officeDocument/2006/relationships" xmlns:m="http://schemas.openxmlformats.org/officeDocument/2006/math" xmlns:v="urn:schemas-microsoft-com:vml" xmlns:wp14="http://schemas.microsoft.com/office/word/2010/wordprocessingDrawing" xmlns:wp="http://schemas.openxmlformats.org/drawingml/2006/wordprocessingDrawing" xmlns:w10="urn:schemas-microsoft-com:office:word" xmlns:w="http://schemas.openxmlformats.org/wordprocessingml/2006/main" xmlns:w14="http://schemas.microsoft.com/office/word/2010/wordml" xmlns:w15="http://schemas.microsoft.com/office/word/2012/wordml" xmlns:w16cex="http://schemas.microsoft.com/office/word/2018/wordml/cex" xmlns:w16cid="http://schemas.microsoft.com/office/word/2016/wordml/cid" xmlns:w16="http://schemas.microsoft.com/office/word/2018/wordml" xmlns:w16sdtdh="http://schemas.microsoft.com/office/word/2020/wordml/sdtdatahash" xmlns:w16se="http://schemas.microsoft.com/office/word/2015/wordml/symex" xmlns:wpg="http://schemas.microsoft.com/office/word/2010/wordprocessingGroup" xmlns:wpi="http://schemas.microsoft.com/office/word/2010/wordprocessingInk" xmlns:wne="http://schemas.microsoft.com/office/word/2006/wordml" xmlns:wps="http://schemas.microsoft.com/office/word/2010/wordprocessingShape" mc:Ignorable="w14 w15 w16se w16cid w16 w16cex w16sdtdh wp14">
+<w:ftr xmlns:wpc="http://schemas.microsoft.com/office/word/2010/wordprocessingCanvas" xmlns:cx="http://schemas.microsoft.com/office/drawing/2014/chartex" xmlns:cx1="http://schemas.microsoft.com/office/drawing/2015/9/8/chartex" xmlns:cx2="http://schemas.microsoft.com/office/drawing/2015/10/21/chartex" xmlns:cx3="http://schemas.microsoft.com/office/drawing/2016/5/9/chartex" xmlns:cx4="http://schemas.microsoft.com/office/drawing/2016/5/10/chartex" xmlns:cx5="http://schemas.microsoft.com/office/drawing/2016/5/11/chartex" xmlns:cx6="http://schemas.microsoft.com/office/drawing/2016/5/12/chartex" xmlns:cx7="http://schemas.microsoft.com/office/drawing/2016/5/13/chartex" xmlns:cx8="http://schemas.microsoft.com/office/drawing/2016/5/14/chartex" xmlns:mc="http://schemas.openxmlformats.org/markup-compatibility/2006" xmlns:aink="http://schemas.microsoft.com/office/drawing/2016/ink" xmlns:am3d="http://schemas.microsoft.com/office/drawing/2017/model3d" xmlns:o="urn:schemas-microsoft-com:office:office" xmlns:oel="http://schemas.microsoft.com/office/2019/extlst" xmlns:r="http://schemas.openxmlformats.org/officeDocument/2006/relationships" xmlns:m="http://schemas.openxmlformats.org/officeDocument/2006/math" xmlns:v="urn:schemas-microsoft-com:vml" xmlns:wp14="http://schemas.microsoft.com/office/word/2010/wordprocessingDrawing" xmlns:wp="http://schemas.openxmlformats.org/drawingml/2006/wordprocessingDrawing" xmlns:w10="urn:schemas-microsoft-com:office:word" xmlns:w="http://schemas.openxmlformats.org/wordprocessingml/2006/main" xmlns:w14="http://schemas.microsoft.com/office/word/2010/wordml" xmlns:w15="http://schemas.microsoft.com/office/word/2012/wordml" xmlns:w16cex="http://schemas.microsoft.com/office/word/2018/wordml/cex" xmlns:w16cid="http://schemas.microsoft.com/office/word/2016/wordml/cid" xmlns:w16="http://schemas.microsoft.com/office/word/2018/wordml" xmlns:w16sdtdh="http://schemas.microsoft.com/office/word/2020/wordml/sdtdatahash" xmlns:w16se="http://schemas.microsoft.com/office/word/2015/wordml/symex" xmlns:wpg="http://schemas.microsoft.com/office/word/2010/wordprocessingGroup" xmlns:wpi="http://schemas.microsoft.com/office/word/2010/wordprocessingInk" xmlns:wne="http://schemas.microsoft.com/office/word/2006/wordml" xmlns:wps="http://schemas.microsoft.com/office/word/2010/wordprocessingShape" mc:Ignorable="w14 w15 w16se w16cid w16 w16cex w16sdtdh wp14">
   <w:p>
     <w:pPr>
       <w:pBdr>
@@ -15206,7 +14876,7 @@
         <w:sz w:val="20"/>
         <w:szCs w:val="20"/>
       </w:rPr>
-      <w:t>17 May 2022</w:t>
+      <w:t>27 May 2022</w:t>
     </w:r>
     <w:r>
       <w:rPr>
@@ -15228,6 +14898,21 @@
         <w:szCs w:val="20"/>
       </w:rPr>
       <w:instrText xml:space="preserve"> CREATEDATE  \@ "d MMMM yyyy"  \* MERGEFORMAT </w:instrText>
+    </w:r>
+    <w:r>
+      <w:rPr>
+        <w:sz w:val="20"/>
+        <w:szCs w:val="20"/>
+      </w:rPr>
+      <w:fldChar w:fldCharType="separate"/>
+    </w:r>
+    <w:r>
+      <w:rPr>
+        <w:noProof/>
+        <w:sz w:val="20"/>
+        <w:szCs w:val="20"/>
+      </w:rPr>
+      <w:t>16 May 2022</w:t>
     </w:r>
     <w:r>
       <w:rPr>
@@ -15248,7 +14933,7 @@
 </file>
 
 <file path=word/footnotes.xml><?xml version="1.0" encoding="utf-8"?>
-<w:footnotes xmlns:wpc="http://schemas.microsoft.com/office/word/2010/wordprocessingCanvas" xmlns:cx="http://schemas.microsoft.com/office/drawing/2014/chartex" xmlns:cx1="http://schemas.microsoft.com/office/drawing/2015/9/8/chartex" xmlns:cx2="http://schemas.microsoft.com/office/drawing/2015/10/21/chartex" xmlns:cx3="http://schemas.microsoft.com/office/drawing/2016/5/9/chartex" xmlns:cx4="http://schemas.microsoft.com/office/drawing/2016/5/10/chartex" xmlns:cx5="http://schemas.microsoft.com/office/drawing/2016/5/11/chartex" xmlns:cx6="http://schemas.microsoft.com/office/drawing/2016/5/12/chartex" xmlns:cx7="http://schemas.microsoft.com/office/drawing/2016/5/13/chartex" xmlns:cx8="http://schemas.microsoft.com/office/drawing/2016/5/14/chartex" xmlns:mc="http://schemas.openxmlformats.org/markup-compatibility/2006" xmlns:aink="http://schemas.microsoft.com/office/drawing/2016/ink" xmlns:am3d="http://schemas.microsoft.com/office/drawing/2017/model3d" xmlns:o="urn:schemas-microsoft-com:office:office" xmlns:r="http://schemas.openxmlformats.org/officeDocument/2006/relationships" xmlns:m="http://schemas.openxmlformats.org/officeDocument/2006/math" xmlns:v="urn:schemas-microsoft-com:vml" xmlns:wp14="http://schemas.microsoft.com/office/word/2010/wordprocessingDrawing" xmlns:wp="http://schemas.openxmlformats.org/drawingml/2006/wordprocessingDrawing" xmlns:w10="urn:schemas-microsoft-com:office:word" xmlns:w="http://schemas.openxmlformats.org/wordprocessingml/2006/main" xmlns:w14="http://schemas.microsoft.com/office/word/2010/wordml" xmlns:w15="http://schemas.microsoft.com/office/word/2012/wordml" xmlns:w16cex="http://schemas.microsoft.com/office/word/2018/wordml/cex" xmlns:w16cid="http://schemas.microsoft.com/office/word/2016/wordml/cid" xmlns:w16="http://schemas.microsoft.com/office/word/2018/wordml" xmlns:w16sdtdh="http://schemas.microsoft.com/office/word/2020/wordml/sdtdatahash" xmlns:w16se="http://schemas.microsoft.com/office/word/2015/wordml/symex" xmlns:wpg="http://schemas.microsoft.com/office/word/2010/wordprocessingGroup" xmlns:wpi="http://schemas.microsoft.com/office/word/2010/wordprocessingInk" xmlns:wne="http://schemas.microsoft.com/office/word/2006/wordml" xmlns:wps="http://schemas.microsoft.com/office/word/2010/wordprocessingShape" mc:Ignorable="w14 w15 w16se w16cid w16 w16cex w16sdtdh wp14">
+<w:footnotes xmlns:wpc="http://schemas.microsoft.com/office/word/2010/wordprocessingCanvas" xmlns:cx="http://schemas.microsoft.com/office/drawing/2014/chartex" xmlns:cx1="http://schemas.microsoft.com/office/drawing/2015/9/8/chartex" xmlns:cx2="http://schemas.microsoft.com/office/drawing/2015/10/21/chartex" xmlns:cx3="http://schemas.microsoft.com/office/drawing/2016/5/9/chartex" xmlns:cx4="http://schemas.microsoft.com/office/drawing/2016/5/10/chartex" xmlns:cx5="http://schemas.microsoft.com/office/drawing/2016/5/11/chartex" xmlns:cx6="http://schemas.microsoft.com/office/drawing/2016/5/12/chartex" xmlns:cx7="http://schemas.microsoft.com/office/drawing/2016/5/13/chartex" xmlns:cx8="http://schemas.microsoft.com/office/drawing/2016/5/14/chartex" xmlns:mc="http://schemas.openxmlformats.org/markup-compatibility/2006" xmlns:aink="http://schemas.microsoft.com/office/drawing/2016/ink" xmlns:am3d="http://schemas.microsoft.com/office/drawing/2017/model3d" xmlns:o="urn:schemas-microsoft-com:office:office" xmlns:oel="http://schemas.microsoft.com/office/2019/extlst" xmlns:r="http://schemas.openxmlformats.org/officeDocument/2006/relationships" xmlns:m="http://schemas.openxmlformats.org/officeDocument/2006/math" xmlns:v="urn:schemas-microsoft-com:vml" xmlns:wp14="http://schemas.microsoft.com/office/word/2010/wordprocessingDrawing" xmlns:wp="http://schemas.openxmlformats.org/drawingml/2006/wordprocessingDrawing" xmlns:w10="urn:schemas-microsoft-com:office:word" xmlns:w="http://schemas.openxmlformats.org/wordprocessingml/2006/main" xmlns:w14="http://schemas.microsoft.com/office/word/2010/wordml" xmlns:w15="http://schemas.microsoft.com/office/word/2012/wordml" xmlns:w16cex="http://schemas.microsoft.com/office/word/2018/wordml/cex" xmlns:w16cid="http://schemas.microsoft.com/office/word/2016/wordml/cid" xmlns:w16="http://schemas.microsoft.com/office/word/2018/wordml" xmlns:w16sdtdh="http://schemas.microsoft.com/office/word/2020/wordml/sdtdatahash" xmlns:w16se="http://schemas.microsoft.com/office/word/2015/wordml/symex" xmlns:wpg="http://schemas.microsoft.com/office/word/2010/wordprocessingGroup" xmlns:wpi="http://schemas.microsoft.com/office/word/2010/wordprocessingInk" xmlns:wne="http://schemas.microsoft.com/office/word/2006/wordml" xmlns:wps="http://schemas.microsoft.com/office/word/2010/wordprocessingShape" mc:Ignorable="w14 w15 w16se w16cid w16 w16cex w16sdtdh wp14">
   <w:footnote w:type="separator" w:id="-1">
     <w:p>
       <w:pPr>
@@ -15273,7 +14958,7 @@
 </file>
 
 <file path=word/header1.xml><?xml version="1.0" encoding="utf-8"?>
-<w:hdr xmlns:wpc="http://schemas.microsoft.com/office/word/2010/wordprocessingCanvas" xmlns:cx="http://schemas.microsoft.com/office/drawing/2014/chartex" xmlns:cx1="http://schemas.microsoft.com/office/drawing/2015/9/8/chartex" xmlns:cx2="http://schemas.microsoft.com/office/drawing/2015/10/21/chartex" xmlns:cx3="http://schemas.microsoft.com/office/drawing/2016/5/9/chartex" xmlns:cx4="http://schemas.microsoft.com/office/drawing/2016/5/10/chartex" xmlns:cx5="http://schemas.microsoft.com/office/drawing/2016/5/11/chartex" xmlns:cx6="http://schemas.microsoft.com/office/drawing/2016/5/12/chartex" xmlns:cx7="http://schemas.microsoft.com/office/drawing/2016/5/13/chartex" xmlns:cx8="http://schemas.microsoft.com/office/drawing/2016/5/14/chartex" xmlns:mc="http://schemas.openxmlformats.org/markup-compatibility/2006" xmlns:aink="http://schemas.microsoft.com/office/drawing/2016/ink" xmlns:am3d="http://schemas.microsoft.com/office/drawing/2017/model3d" xmlns:o="urn:schemas-microsoft-com:office:office" xmlns:r="http://schemas.openxmlformats.org/officeDocument/2006/relationships" xmlns:m="http://schemas.openxmlformats.org/officeDocument/2006/math" xmlns:v="urn:schemas-microsoft-com:vml" xmlns:wp14="http://schemas.microsoft.com/office/word/2010/wordprocessingDrawing" xmlns:wp="http://schemas.openxmlformats.org/drawingml/2006/wordprocessingDrawing" xmlns:w10="urn:schemas-microsoft-com:office:word" xmlns:w="http://schemas.openxmlformats.org/wordprocessingml/2006/main" xmlns:w14="http://schemas.microsoft.com/office/word/2010/wordml" xmlns:w15="http://schemas.microsoft.com/office/word/2012/wordml" xmlns:w16cex="http://schemas.microsoft.com/office/word/2018/wordml/cex" xmlns:w16cid="http://schemas.microsoft.com/office/word/2016/wordml/cid" xmlns:w16="http://schemas.microsoft.com/office/word/2018/wordml" xmlns:w16sdtdh="http://schemas.microsoft.com/office/word/2020/wordml/sdtdatahash" xmlns:w16se="http://schemas.microsoft.com/office/word/2015/wordml/symex" xmlns:wpg="http://schemas.microsoft.com/office/word/2010/wordprocessingGroup" xmlns:wpi="http://schemas.microsoft.com/office/word/2010/wordprocessingInk" xmlns:wne="http://schemas.microsoft.com/office/word/2006/wordml" xmlns:wps="http://schemas.microsoft.com/office/word/2010/wordprocessingShape" mc:Ignorable="w14 w15 w16se w16cid w16 w16cex w16sdtdh wp14">
+<w:hdr xmlns:wpc="http://schemas.microsoft.com/office/word/2010/wordprocessingCanvas" xmlns:cx="http://schemas.microsoft.com/office/drawing/2014/chartex" xmlns:cx1="http://schemas.microsoft.com/office/drawing/2015/9/8/chartex" xmlns:cx2="http://schemas.microsoft.com/office/drawing/2015/10/21/chartex" xmlns:cx3="http://schemas.microsoft.com/office/drawing/2016/5/9/chartex" xmlns:cx4="http://schemas.microsoft.com/office/drawing/2016/5/10/chartex" xmlns:cx5="http://schemas.microsoft.com/office/drawing/2016/5/11/chartex" xmlns:cx6="http://schemas.microsoft.com/office/drawing/2016/5/12/chartex" xmlns:cx7="http://schemas.microsoft.com/office/drawing/2016/5/13/chartex" xmlns:cx8="http://schemas.microsoft.com/office/drawing/2016/5/14/chartex" xmlns:mc="http://schemas.openxmlformats.org/markup-compatibility/2006" xmlns:aink="http://schemas.microsoft.com/office/drawing/2016/ink" xmlns:am3d="http://schemas.microsoft.com/office/drawing/2017/model3d" xmlns:o="urn:schemas-microsoft-com:office:office" xmlns:oel="http://schemas.microsoft.com/office/2019/extlst" xmlns:r="http://schemas.openxmlformats.org/officeDocument/2006/relationships" xmlns:m="http://schemas.openxmlformats.org/officeDocument/2006/math" xmlns:v="urn:schemas-microsoft-com:vml" xmlns:wp14="http://schemas.microsoft.com/office/word/2010/wordprocessingDrawing" xmlns:wp="http://schemas.openxmlformats.org/drawingml/2006/wordprocessingDrawing" xmlns:w10="urn:schemas-microsoft-com:office:word" xmlns:w="http://schemas.openxmlformats.org/wordprocessingml/2006/main" xmlns:w14="http://schemas.microsoft.com/office/word/2010/wordml" xmlns:w15="http://schemas.microsoft.com/office/word/2012/wordml" xmlns:w16cex="http://schemas.microsoft.com/office/word/2018/wordml/cex" xmlns:w16cid="http://schemas.microsoft.com/office/word/2016/wordml/cid" xmlns:w16="http://schemas.microsoft.com/office/word/2018/wordml" xmlns:w16sdtdh="http://schemas.microsoft.com/office/word/2020/wordml/sdtdatahash" xmlns:w16se="http://schemas.microsoft.com/office/word/2015/wordml/symex" xmlns:wpg="http://schemas.microsoft.com/office/word/2010/wordprocessingGroup" xmlns:wpi="http://schemas.microsoft.com/office/word/2010/wordprocessingInk" xmlns:wne="http://schemas.microsoft.com/office/word/2006/wordml" xmlns:wps="http://schemas.microsoft.com/office/word/2010/wordprocessingShape" mc:Ignorable="w14 w15 w16se w16cid w16 w16cex w16sdtdh wp14">
   <w:p>
     <w:pPr>
       <w:pStyle w:val="Header"/>
@@ -15525,7 +15210,7 @@
 </file>
 
 <file path=word/numbering.xml><?xml version="1.0" encoding="utf-8"?>
-<w:numbering xmlns:wpc="http://schemas.microsoft.com/office/word/2010/wordprocessingCanvas" xmlns:cx="http://schemas.microsoft.com/office/drawing/2014/chartex" xmlns:cx1="http://schemas.microsoft.com/office/drawing/2015/9/8/chartex" xmlns:cx2="http://schemas.microsoft.com/office/drawing/2015/10/21/chartex" xmlns:cx3="http://schemas.microsoft.com/office/drawing/2016/5/9/chartex" xmlns:cx4="http://schemas.microsoft.com/office/drawing/2016/5/10/chartex" xmlns:cx5="http://schemas.microsoft.com/office/drawing/2016/5/11/chartex" xmlns:cx6="http://schemas.microsoft.com/office/drawing/2016/5/12/chartex" xmlns:cx7="http://schemas.microsoft.com/office/drawing/2016/5/13/chartex" xmlns:cx8="http://schemas.microsoft.com/office/drawing/2016/5/14/chartex" xmlns:mc="http://schemas.openxmlformats.org/markup-compatibility/2006" xmlns:aink="http://schemas.microsoft.com/office/drawing/2016/ink" xmlns:am3d="http://schemas.microsoft.com/office/drawing/2017/model3d" xmlns:o="urn:schemas-microsoft-com:office:office" xmlns:r="http://schemas.openxmlformats.org/officeDocument/2006/relationships" xmlns:m="http://schemas.openxmlformats.org/officeDocument/2006/math" xmlns:v="urn:schemas-microsoft-com:vml" xmlns:wp14="http://schemas.microsoft.com/office/word/2010/wordprocessingDrawing" xmlns:wp="http://schemas.openxmlformats.org/drawingml/2006/wordprocessingDrawing" xmlns:w10="urn:schemas-microsoft-com:office:word" xmlns:w="http://schemas.openxmlformats.org/wordprocessingml/2006/main" xmlns:w14="http://schemas.microsoft.com/office/word/2010/wordml" xmlns:w15="http://schemas.microsoft.com/office/word/2012/wordml" xmlns:w16cex="http://schemas.microsoft.com/office/word/2018/wordml/cex" xmlns:w16cid="http://schemas.microsoft.com/office/word/2016/wordml/cid" xmlns:w16="http://schemas.microsoft.com/office/word/2018/wordml" xmlns:w16sdtdh="http://schemas.microsoft.com/office/word/2020/wordml/sdtdatahash" xmlns:w16se="http://schemas.microsoft.com/office/word/2015/wordml/symex" xmlns:wpg="http://schemas.microsoft.com/office/word/2010/wordprocessingGroup" xmlns:wpi="http://schemas.microsoft.com/office/word/2010/wordprocessingInk" xmlns:wne="http://schemas.microsoft.com/office/word/2006/wordml" xmlns:wps="http://schemas.microsoft.com/office/word/2010/wordprocessingShape" mc:Ignorable="w14 w15 w16se w16cid w16 w16cex w16sdtdh wp14">
+<w:numbering xmlns:wpc="http://schemas.microsoft.com/office/word/2010/wordprocessingCanvas" xmlns:cx="http://schemas.microsoft.com/office/drawing/2014/chartex" xmlns:cx1="http://schemas.microsoft.com/office/drawing/2015/9/8/chartex" xmlns:cx2="http://schemas.microsoft.com/office/drawing/2015/10/21/chartex" xmlns:cx3="http://schemas.microsoft.com/office/drawing/2016/5/9/chartex" xmlns:cx4="http://schemas.microsoft.com/office/drawing/2016/5/10/chartex" xmlns:cx5="http://schemas.microsoft.com/office/drawing/2016/5/11/chartex" xmlns:cx6="http://schemas.microsoft.com/office/drawing/2016/5/12/chartex" xmlns:cx7="http://schemas.microsoft.com/office/drawing/2016/5/13/chartex" xmlns:cx8="http://schemas.microsoft.com/office/drawing/2016/5/14/chartex" xmlns:mc="http://schemas.openxmlformats.org/markup-compatibility/2006" xmlns:aink="http://schemas.microsoft.com/office/drawing/2016/ink" xmlns:am3d="http://schemas.microsoft.com/office/drawing/2017/model3d" xmlns:o="urn:schemas-microsoft-com:office:office" xmlns:oel="http://schemas.microsoft.com/office/2019/extlst" xmlns:r="http://schemas.openxmlformats.org/officeDocument/2006/relationships" xmlns:m="http://schemas.openxmlformats.org/officeDocument/2006/math" xmlns:v="urn:schemas-microsoft-com:vml" xmlns:wp14="http://schemas.microsoft.com/office/word/2010/wordprocessingDrawing" xmlns:wp="http://schemas.openxmlformats.org/drawingml/2006/wordprocessingDrawing" xmlns:w10="urn:schemas-microsoft-com:office:word" xmlns:w="http://schemas.openxmlformats.org/wordprocessingml/2006/main" xmlns:w14="http://schemas.microsoft.com/office/word/2010/wordml" xmlns:w15="http://schemas.microsoft.com/office/word/2012/wordml" xmlns:w16cex="http://schemas.microsoft.com/office/word/2018/wordml/cex" xmlns:w16cid="http://schemas.microsoft.com/office/word/2016/wordml/cid" xmlns:w16="http://schemas.microsoft.com/office/word/2018/wordml" xmlns:w16sdtdh="http://schemas.microsoft.com/office/word/2020/wordml/sdtdatahash" xmlns:w16se="http://schemas.microsoft.com/office/word/2015/wordml/symex" xmlns:wpg="http://schemas.microsoft.com/office/word/2010/wordprocessingGroup" xmlns:wpi="http://schemas.microsoft.com/office/word/2010/wordprocessingInk" xmlns:wne="http://schemas.microsoft.com/office/word/2006/wordml" xmlns:wps="http://schemas.microsoft.com/office/word/2010/wordprocessingShape" mc:Ignorable="w14 w15 w16se w16cid w16 w16cex w16sdtdh wp14">
   <w:abstractNum w:abstractNumId="0" w15:restartNumberingAfterBreak="0">
     <w:nsid w:val="011652E5"/>
     <w:multiLevelType w:val="hybridMultilevel"/>
@@ -18981,100 +18666,100 @@
       </w:rPr>
     </w:lvl>
   </w:abstractNum>
-  <w:num w:numId="1">
+  <w:num w:numId="1" w16cid:durableId="2104261294">
     <w:abstractNumId w:val="4"/>
   </w:num>
-  <w:num w:numId="2">
+  <w:num w:numId="2" w16cid:durableId="521895408">
     <w:abstractNumId w:val="5"/>
   </w:num>
-  <w:num w:numId="3">
+  <w:num w:numId="3" w16cid:durableId="946160898">
     <w:abstractNumId w:val="27"/>
   </w:num>
-  <w:num w:numId="4">
+  <w:num w:numId="4" w16cid:durableId="1406807125">
     <w:abstractNumId w:val="6"/>
   </w:num>
-  <w:num w:numId="5">
+  <w:num w:numId="5" w16cid:durableId="1032805497">
     <w:abstractNumId w:val="20"/>
   </w:num>
-  <w:num w:numId="6">
+  <w:num w:numId="6" w16cid:durableId="1571380693">
     <w:abstractNumId w:val="15"/>
   </w:num>
-  <w:num w:numId="7">
+  <w:num w:numId="7" w16cid:durableId="713625633">
     <w:abstractNumId w:val="13"/>
   </w:num>
-  <w:num w:numId="8">
+  <w:num w:numId="8" w16cid:durableId="530652557">
     <w:abstractNumId w:val="9"/>
   </w:num>
-  <w:num w:numId="9">
+  <w:num w:numId="9" w16cid:durableId="843981905">
     <w:abstractNumId w:val="1"/>
   </w:num>
-  <w:num w:numId="10">
+  <w:num w:numId="10" w16cid:durableId="117257842">
     <w:abstractNumId w:val="22"/>
   </w:num>
-  <w:num w:numId="11">
+  <w:num w:numId="11" w16cid:durableId="689380377">
     <w:abstractNumId w:val="28"/>
   </w:num>
-  <w:num w:numId="12">
+  <w:num w:numId="12" w16cid:durableId="166671977">
     <w:abstractNumId w:val="14"/>
   </w:num>
-  <w:num w:numId="13">
+  <w:num w:numId="13" w16cid:durableId="1541622606">
     <w:abstractNumId w:val="12"/>
   </w:num>
-  <w:num w:numId="14">
+  <w:num w:numId="14" w16cid:durableId="2125340785">
     <w:abstractNumId w:val="30"/>
   </w:num>
-  <w:num w:numId="15">
+  <w:num w:numId="15" w16cid:durableId="1404520447">
     <w:abstractNumId w:val="2"/>
   </w:num>
-  <w:num w:numId="16">
+  <w:num w:numId="16" w16cid:durableId="1554658847">
     <w:abstractNumId w:val="24"/>
   </w:num>
-  <w:num w:numId="17">
+  <w:num w:numId="17" w16cid:durableId="1125585097">
     <w:abstractNumId w:val="21"/>
   </w:num>
-  <w:num w:numId="18">
+  <w:num w:numId="18" w16cid:durableId="99103807">
     <w:abstractNumId w:val="19"/>
   </w:num>
-  <w:num w:numId="19">
+  <w:num w:numId="19" w16cid:durableId="122239133">
     <w:abstractNumId w:val="25"/>
   </w:num>
-  <w:num w:numId="20">
+  <w:num w:numId="20" w16cid:durableId="593363486">
     <w:abstractNumId w:val="3"/>
   </w:num>
-  <w:num w:numId="21">
+  <w:num w:numId="21" w16cid:durableId="1530607652">
     <w:abstractNumId w:val="29"/>
   </w:num>
-  <w:num w:numId="22">
+  <w:num w:numId="22" w16cid:durableId="86006511">
     <w:abstractNumId w:val="11"/>
   </w:num>
-  <w:num w:numId="23">
+  <w:num w:numId="23" w16cid:durableId="455485336">
     <w:abstractNumId w:val="0"/>
   </w:num>
-  <w:num w:numId="24">
+  <w:num w:numId="24" w16cid:durableId="1886018424">
     <w:abstractNumId w:val="8"/>
   </w:num>
-  <w:num w:numId="25">
+  <w:num w:numId="25" w16cid:durableId="1415200150">
     <w:abstractNumId w:val="26"/>
   </w:num>
-  <w:num w:numId="26">
+  <w:num w:numId="26" w16cid:durableId="556938268">
     <w:abstractNumId w:val="10"/>
   </w:num>
-  <w:num w:numId="27">
+  <w:num w:numId="27" w16cid:durableId="431363709">
     <w:abstractNumId w:val="18"/>
   </w:num>
-  <w:num w:numId="28">
+  <w:num w:numId="28" w16cid:durableId="2015840144">
     <w:abstractNumId w:val="7"/>
   </w:num>
-  <w:num w:numId="29">
+  <w:num w:numId="29" w16cid:durableId="2015911231">
     <w:abstractNumId w:val="31"/>
   </w:num>
-  <w:num w:numId="30">
+  <w:num w:numId="30" w16cid:durableId="1005744620">
     <w:abstractNumId w:val="23"/>
   </w:num>
-  <w:num w:numId="31">
+  <w:num w:numId="31" w16cid:durableId="1877084377">
     <w:abstractNumId w:val="16"/>
   </w:num>
-  <w:num w:numId="32">
+  <w:num w:numId="32" w16cid:durableId="209264916">
     <w:abstractNumId w:val="17"/>
   </w:num>
   <w:numIdMacAtCleanup w:val="31"/>

</xml_diff>

<commit_message>
staging/publishing modules 5 and 6
</commit_message>
<xml_diff>
--- a/EDI_Publishing/Macrosystems_EDDIE_Module_5_IntroForecasting/Editable_versions_all_files/Instructor_Manual_FINAL.docx
+++ b/EDI_Publishing/Macrosystems_EDDIE_Module_5_IntroForecasting/Editable_versions_all_files/Instructor_Manual_FINAL.docx
@@ -6055,15 +6055,7 @@
         </w:rPr>
       </w:pPr>
       <w:r>
-        <w:t>How do you think your forecasts might change on a seasonal scale? (</w:t>
-      </w:r>
-      <w:proofErr w:type="gramStart"/>
-      <w:r>
-        <w:t>e.g.</w:t>
-      </w:r>
-      <w:proofErr w:type="gramEnd"/>
-      <w:r>
-        <w:t xml:space="preserve"> in summer compared to fall)</w:t>
+        <w:t>How do you think your forecasts might change on a seasonal scale? (e.g. in summer compared to fall)</w:t>
       </w:r>
     </w:p>
     <w:p>
@@ -8897,15 +8889,7 @@
         </w:numPr>
       </w:pPr>
       <w:r>
-        <w:t xml:space="preserve">How did changing/updating the model parameters affect the forecast? </w:t>
-      </w:r>
-      <w:proofErr w:type="gramStart"/>
-      <w:r>
-        <w:t>E.g.</w:t>
-      </w:r>
-      <w:proofErr w:type="gramEnd"/>
-      <w:r>
-        <w:t xml:space="preserve"> what is the connection between mortality rate and </w:t>
+        <w:t xml:space="preserve">How did changing/updating the model parameters affect the forecast? E.g. what is the connection between mortality rate and </w:t>
       </w:r>
       <w:r>
         <w:t>growth rate</w:t>
@@ -9110,14 +9094,296 @@
       </w:r>
     </w:p>
     <w:p/>
+    <w:p>
+      <w:pPr>
+        <w:pStyle w:val="NormalWeb"/>
+        <w:spacing w:before="240" w:beforeAutospacing="0" w:after="240" w:afterAutospacing="0"/>
+        <w:rPr>
+          <w:i/>
+          <w:iCs/>
+        </w:rPr>
+      </w:pPr>
+      <w:r>
+        <w:rPr>
+          <w:rFonts w:ascii="Arial" w:hAnsi="Arial" w:cs="Arial"/>
+          <w:i/>
+          <w:iCs/>
+          <w:color w:val="000000"/>
+          <w:sz w:val="22"/>
+          <w:szCs w:val="22"/>
+        </w:rPr>
+        <w:t>This module was developed by Moore, T.N., M.E. Lofton, C.C. Carey, and R.Q. Thomas.</w:t>
+      </w:r>
+      <w:r>
+        <w:rPr>
+          <w:rFonts w:ascii="Arial" w:hAnsi="Arial" w:cs="Arial"/>
+          <w:i/>
+          <w:iCs/>
+          <w:color w:val="000000"/>
+          <w:sz w:val="22"/>
+          <w:szCs w:val="22"/>
+        </w:rPr>
+        <w:t xml:space="preserve"> </w:t>
+      </w:r>
+      <w:r>
+        <w:rPr>
+          <w:rFonts w:ascii="Arial" w:hAnsi="Arial" w:cs="Arial"/>
+          <w:i/>
+          <w:iCs/>
+          <w:color w:val="000000"/>
+          <w:sz w:val="22"/>
+          <w:szCs w:val="22"/>
+        </w:rPr>
+        <w:t>0</w:t>
+      </w:r>
+      <w:r>
+        <w:rPr>
+          <w:rFonts w:ascii="Arial" w:hAnsi="Arial" w:cs="Arial"/>
+          <w:i/>
+          <w:iCs/>
+          <w:color w:val="000000"/>
+          <w:sz w:val="22"/>
+          <w:szCs w:val="22"/>
+        </w:rPr>
+        <w:t xml:space="preserve">1 December 2023. </w:t>
+      </w:r>
+      <w:r>
+        <w:rPr>
+          <w:rFonts w:ascii="Arial" w:hAnsi="Arial" w:cs="Arial"/>
+          <w:i/>
+          <w:iCs/>
+          <w:color w:val="000000"/>
+          <w:sz w:val="22"/>
+          <w:szCs w:val="22"/>
+        </w:rPr>
+        <w:t>Macrosystems EDDIE: Introduction to Ecological Forecasting. Macrosystems EDDIE Module 5, Version 2.</w:t>
+      </w:r>
+      <w:hyperlink r:id="rId24" w:history="1">
+        <w:r>
+          <w:rPr>
+            <w:rStyle w:val="Hyperlink"/>
+            <w:rFonts w:ascii="Arial" w:eastAsiaTheme="majorEastAsia" w:hAnsi="Arial" w:cs="Arial"/>
+            <w:i/>
+            <w:iCs/>
+            <w:color w:val="000000"/>
+            <w:sz w:val="22"/>
+            <w:szCs w:val="22"/>
+          </w:rPr>
+          <w:t xml:space="preserve"> </w:t>
+        </w:r>
+        <w:r>
+          <w:rPr>
+            <w:rStyle w:val="Hyperlink"/>
+            <w:rFonts w:ascii="Arial" w:eastAsiaTheme="majorEastAsia" w:hAnsi="Arial" w:cs="Arial"/>
+            <w:i/>
+            <w:iCs/>
+            <w:color w:val="1155CC"/>
+            <w:sz w:val="22"/>
+            <w:szCs w:val="22"/>
+          </w:rPr>
+          <w:t>http://module5.macrosystemseddie.org</w:t>
+        </w:r>
+      </w:hyperlink>
+      <w:r>
+        <w:rPr>
+          <w:rFonts w:ascii="Arial" w:hAnsi="Arial" w:cs="Arial"/>
+          <w:i/>
+          <w:iCs/>
+          <w:color w:val="000000"/>
+          <w:sz w:val="22"/>
+          <w:szCs w:val="22"/>
+        </w:rPr>
+        <w:t>. Module development was supported by NSF grants DEB-1926050 and DBI-1933016.</w:t>
+      </w:r>
+    </w:p>
+    <w:p>
+      <w:pPr>
+        <w:pStyle w:val="NormalWeb"/>
+        <w:numPr>
+          <w:ilvl w:val="0"/>
+          <w:numId w:val="38"/>
+        </w:numPr>
+        <w:spacing w:before="0" w:beforeAutospacing="0" w:after="0" w:afterAutospacing="0"/>
+        <w:textAlignment w:val="baseline"/>
+        <w:rPr>
+          <w:rFonts w:ascii="Arial" w:hAnsi="Arial" w:cs="Arial"/>
+          <w:i/>
+          <w:iCs/>
+          <w:color w:val="000000"/>
+          <w:sz w:val="22"/>
+          <w:szCs w:val="22"/>
+        </w:rPr>
+      </w:pPr>
+      <w:r>
+        <w:rPr>
+          <w:rFonts w:ascii="Arial" w:hAnsi="Arial" w:cs="Arial"/>
+          <w:i/>
+          <w:iCs/>
+          <w:color w:val="000000"/>
+          <w:sz w:val="22"/>
+          <w:szCs w:val="22"/>
+        </w:rPr>
+        <w:t>CCC and RQT conceived the idea of this module and acquired funding for this project.</w:t>
+      </w:r>
+    </w:p>
+    <w:p>
+      <w:pPr>
+        <w:pStyle w:val="NormalWeb"/>
+        <w:numPr>
+          <w:ilvl w:val="0"/>
+          <w:numId w:val="38"/>
+        </w:numPr>
+        <w:spacing w:before="0" w:beforeAutospacing="0" w:after="0" w:afterAutospacing="0"/>
+        <w:textAlignment w:val="baseline"/>
+        <w:rPr>
+          <w:rFonts w:ascii="Arial" w:hAnsi="Arial" w:cs="Arial"/>
+          <w:i/>
+          <w:iCs/>
+          <w:color w:val="000000"/>
+          <w:sz w:val="22"/>
+          <w:szCs w:val="22"/>
+        </w:rPr>
+      </w:pPr>
+      <w:r>
+        <w:rPr>
+          <w:rFonts w:ascii="Arial" w:hAnsi="Arial" w:cs="Arial"/>
+          <w:i/>
+          <w:iCs/>
+          <w:color w:val="000000"/>
+          <w:sz w:val="22"/>
+          <w:szCs w:val="22"/>
+        </w:rPr>
+        <w:t>TNM, CCC, and RQT developed the learning objectives.</w:t>
+      </w:r>
+    </w:p>
+    <w:p>
+      <w:pPr>
+        <w:pStyle w:val="NormalWeb"/>
+        <w:numPr>
+          <w:ilvl w:val="0"/>
+          <w:numId w:val="38"/>
+        </w:numPr>
+        <w:spacing w:before="0" w:beforeAutospacing="0" w:after="0" w:afterAutospacing="0"/>
+        <w:textAlignment w:val="baseline"/>
+        <w:rPr>
+          <w:rFonts w:ascii="Arial" w:hAnsi="Arial" w:cs="Arial"/>
+          <w:i/>
+          <w:iCs/>
+          <w:color w:val="000000"/>
+          <w:sz w:val="22"/>
+          <w:szCs w:val="22"/>
+        </w:rPr>
+      </w:pPr>
+      <w:r>
+        <w:rPr>
+          <w:rFonts w:ascii="Arial" w:hAnsi="Arial" w:cs="Arial"/>
+          <w:i/>
+          <w:iCs/>
+          <w:color w:val="000000"/>
+          <w:sz w:val="22"/>
+          <w:szCs w:val="22"/>
+        </w:rPr>
+        <w:t>TNM, MEL, CCC, and RQT developed the code for the module, module lesson activities, student handout, and instructor PowerPoint.</w:t>
+      </w:r>
+    </w:p>
+    <w:p>
+      <w:pPr>
+        <w:pStyle w:val="NormalWeb"/>
+        <w:numPr>
+          <w:ilvl w:val="0"/>
+          <w:numId w:val="38"/>
+        </w:numPr>
+        <w:spacing w:before="0" w:beforeAutospacing="0" w:after="0" w:afterAutospacing="0"/>
+        <w:textAlignment w:val="baseline"/>
+        <w:rPr>
+          <w:rFonts w:ascii="Arial" w:hAnsi="Arial" w:cs="Arial"/>
+          <w:i/>
+          <w:iCs/>
+          <w:color w:val="000000"/>
+          <w:sz w:val="22"/>
+          <w:szCs w:val="22"/>
+        </w:rPr>
+      </w:pPr>
+      <w:r>
+        <w:rPr>
+          <w:rFonts w:ascii="Arial" w:hAnsi="Arial" w:cs="Arial"/>
+          <w:i/>
+          <w:iCs/>
+          <w:color w:val="000000"/>
+          <w:sz w:val="22"/>
+          <w:szCs w:val="22"/>
+        </w:rPr>
+        <w:t>TNM developed text for the website with contributions from MEL, CCC and RQT. </w:t>
+      </w:r>
+    </w:p>
+    <w:p>
+      <w:pPr>
+        <w:pStyle w:val="NormalWeb"/>
+        <w:numPr>
+          <w:ilvl w:val="0"/>
+          <w:numId w:val="38"/>
+        </w:numPr>
+        <w:spacing w:before="0" w:beforeAutospacing="0" w:after="0" w:afterAutospacing="0"/>
+        <w:textAlignment w:val="baseline"/>
+        <w:rPr>
+          <w:rFonts w:ascii="Arial" w:hAnsi="Arial" w:cs="Arial"/>
+          <w:i/>
+          <w:iCs/>
+          <w:color w:val="000000"/>
+          <w:sz w:val="22"/>
+          <w:szCs w:val="22"/>
+        </w:rPr>
+      </w:pPr>
+      <w:r>
+        <w:rPr>
+          <w:rFonts w:ascii="Arial" w:hAnsi="Arial" w:cs="Arial"/>
+          <w:i/>
+          <w:iCs/>
+          <w:color w:val="000000"/>
+          <w:sz w:val="22"/>
+          <w:szCs w:val="22"/>
+        </w:rPr>
+        <w:t>CCC and TNM led module testing and collection of student assessment data.</w:t>
+      </w:r>
+    </w:p>
+    <w:p>
+      <w:pPr>
+        <w:pStyle w:val="NormalWeb"/>
+        <w:numPr>
+          <w:ilvl w:val="0"/>
+          <w:numId w:val="38"/>
+        </w:numPr>
+        <w:spacing w:before="0" w:beforeAutospacing="0" w:after="0" w:afterAutospacing="0"/>
+        <w:textAlignment w:val="baseline"/>
+        <w:rPr>
+          <w:rFonts w:ascii="Arial" w:hAnsi="Arial" w:cs="Arial"/>
+          <w:i/>
+          <w:iCs/>
+          <w:color w:val="000000"/>
+          <w:sz w:val="22"/>
+          <w:szCs w:val="22"/>
+        </w:rPr>
+      </w:pPr>
+      <w:r>
+        <w:rPr>
+          <w:rFonts w:ascii="Arial" w:hAnsi="Arial" w:cs="Arial"/>
+          <w:i/>
+          <w:iCs/>
+          <w:color w:val="000000"/>
+          <w:sz w:val="22"/>
+          <w:szCs w:val="22"/>
+        </w:rPr>
+        <w:t>TNM, CCC, MEL, and RQT worked with instructors to iteratively improve the module.</w:t>
+      </w:r>
+    </w:p>
     <w:p/>
     <w:sectPr>
-      <w:headerReference w:type="even" r:id="rId24"/>
-      <w:headerReference w:type="default" r:id="rId25"/>
-      <w:footerReference w:type="even" r:id="rId26"/>
-      <w:footerReference w:type="default" r:id="rId27"/>
-      <w:headerReference w:type="first" r:id="rId28"/>
-      <w:footerReference w:type="first" r:id="rId29"/>
+      <w:headerReference w:type="even" r:id="rId25"/>
+      <w:headerReference w:type="default" r:id="rId26"/>
+      <w:footerReference w:type="even" r:id="rId27"/>
+      <w:footerReference w:type="default" r:id="rId28"/>
+      <w:headerReference w:type="first" r:id="rId29"/>
+      <w:footerReference w:type="first" r:id="rId30"/>
       <w:pgSz w:w="12240" w:h="15840"/>
       <w:pgMar w:top="1440" w:right="1080" w:bottom="1440" w:left="1080" w:header="720" w:footer="720" w:gutter="0"/>
       <w:cols w:space="720"/>
@@ -10357,6 +10623,155 @@
     </w:lvl>
   </w:abstractNum>
   <w:abstractNum w:abstractNumId="6" w15:restartNumberingAfterBreak="0">
+    <w:nsid w:val="0B2D7EA5"/>
+    <w:multiLevelType w:val="multilevel"/>
+    <w:tmpl w:val="8D5EFC4C"/>
+    <w:lvl w:ilvl="0">
+      <w:start w:val="1"/>
+      <w:numFmt w:val="bullet"/>
+      <w:lvlText w:val=""/>
+      <w:lvlJc w:val="left"/>
+      <w:pPr>
+        <w:tabs>
+          <w:tab w:val="num" w:pos="720"/>
+        </w:tabs>
+        <w:ind w:left="720" w:hanging="360"/>
+      </w:pPr>
+      <w:rPr>
+        <w:rFonts w:ascii="Symbol" w:hAnsi="Symbol" w:hint="default"/>
+        <w:sz w:val="20"/>
+      </w:rPr>
+    </w:lvl>
+    <w:lvl w:ilvl="1" w:tentative="1">
+      <w:start w:val="1"/>
+      <w:numFmt w:val="bullet"/>
+      <w:lvlText w:val="o"/>
+      <w:lvlJc w:val="left"/>
+      <w:pPr>
+        <w:tabs>
+          <w:tab w:val="num" w:pos="1440"/>
+        </w:tabs>
+        <w:ind w:left="1440" w:hanging="360"/>
+      </w:pPr>
+      <w:rPr>
+        <w:rFonts w:ascii="Courier New" w:hAnsi="Courier New" w:hint="default"/>
+        <w:sz w:val="20"/>
+      </w:rPr>
+    </w:lvl>
+    <w:lvl w:ilvl="2" w:tentative="1">
+      <w:start w:val="1"/>
+      <w:numFmt w:val="bullet"/>
+      <w:lvlText w:val=""/>
+      <w:lvlJc w:val="left"/>
+      <w:pPr>
+        <w:tabs>
+          <w:tab w:val="num" w:pos="2160"/>
+        </w:tabs>
+        <w:ind w:left="2160" w:hanging="360"/>
+      </w:pPr>
+      <w:rPr>
+        <w:rFonts w:ascii="Wingdings" w:hAnsi="Wingdings" w:hint="default"/>
+        <w:sz w:val="20"/>
+      </w:rPr>
+    </w:lvl>
+    <w:lvl w:ilvl="3" w:tentative="1">
+      <w:start w:val="1"/>
+      <w:numFmt w:val="bullet"/>
+      <w:lvlText w:val=""/>
+      <w:lvlJc w:val="left"/>
+      <w:pPr>
+        <w:tabs>
+          <w:tab w:val="num" w:pos="2880"/>
+        </w:tabs>
+        <w:ind w:left="2880" w:hanging="360"/>
+      </w:pPr>
+      <w:rPr>
+        <w:rFonts w:ascii="Wingdings" w:hAnsi="Wingdings" w:hint="default"/>
+        <w:sz w:val="20"/>
+      </w:rPr>
+    </w:lvl>
+    <w:lvl w:ilvl="4" w:tentative="1">
+      <w:start w:val="1"/>
+      <w:numFmt w:val="bullet"/>
+      <w:lvlText w:val=""/>
+      <w:lvlJc w:val="left"/>
+      <w:pPr>
+        <w:tabs>
+          <w:tab w:val="num" w:pos="3600"/>
+        </w:tabs>
+        <w:ind w:left="3600" w:hanging="360"/>
+      </w:pPr>
+      <w:rPr>
+        <w:rFonts w:ascii="Wingdings" w:hAnsi="Wingdings" w:hint="default"/>
+        <w:sz w:val="20"/>
+      </w:rPr>
+    </w:lvl>
+    <w:lvl w:ilvl="5" w:tentative="1">
+      <w:start w:val="1"/>
+      <w:numFmt w:val="bullet"/>
+      <w:lvlText w:val=""/>
+      <w:lvlJc w:val="left"/>
+      <w:pPr>
+        <w:tabs>
+          <w:tab w:val="num" w:pos="4320"/>
+        </w:tabs>
+        <w:ind w:left="4320" w:hanging="360"/>
+      </w:pPr>
+      <w:rPr>
+        <w:rFonts w:ascii="Wingdings" w:hAnsi="Wingdings" w:hint="default"/>
+        <w:sz w:val="20"/>
+      </w:rPr>
+    </w:lvl>
+    <w:lvl w:ilvl="6" w:tentative="1">
+      <w:start w:val="1"/>
+      <w:numFmt w:val="bullet"/>
+      <w:lvlText w:val=""/>
+      <w:lvlJc w:val="left"/>
+      <w:pPr>
+        <w:tabs>
+          <w:tab w:val="num" w:pos="5040"/>
+        </w:tabs>
+        <w:ind w:left="5040" w:hanging="360"/>
+      </w:pPr>
+      <w:rPr>
+        <w:rFonts w:ascii="Wingdings" w:hAnsi="Wingdings" w:hint="default"/>
+        <w:sz w:val="20"/>
+      </w:rPr>
+    </w:lvl>
+    <w:lvl w:ilvl="7" w:tentative="1">
+      <w:start w:val="1"/>
+      <w:numFmt w:val="bullet"/>
+      <w:lvlText w:val=""/>
+      <w:lvlJc w:val="left"/>
+      <w:pPr>
+        <w:tabs>
+          <w:tab w:val="num" w:pos="5760"/>
+        </w:tabs>
+        <w:ind w:left="5760" w:hanging="360"/>
+      </w:pPr>
+      <w:rPr>
+        <w:rFonts w:ascii="Wingdings" w:hAnsi="Wingdings" w:hint="default"/>
+        <w:sz w:val="20"/>
+      </w:rPr>
+    </w:lvl>
+    <w:lvl w:ilvl="8" w:tentative="1">
+      <w:start w:val="1"/>
+      <w:numFmt w:val="bullet"/>
+      <w:lvlText w:val=""/>
+      <w:lvlJc w:val="left"/>
+      <w:pPr>
+        <w:tabs>
+          <w:tab w:val="num" w:pos="6480"/>
+        </w:tabs>
+        <w:ind w:left="6480" w:hanging="360"/>
+      </w:pPr>
+      <w:rPr>
+        <w:rFonts w:ascii="Wingdings" w:hAnsi="Wingdings" w:hint="default"/>
+        <w:sz w:val="20"/>
+      </w:rPr>
+    </w:lvl>
+  </w:abstractNum>
+  <w:abstractNum w:abstractNumId="7" w15:restartNumberingAfterBreak="0">
     <w:nsid w:val="0B586F64"/>
     <w:multiLevelType w:val="hybridMultilevel"/>
     <w:tmpl w:val="F0BE6402"/>
@@ -10470,7 +10885,7 @@
       </w:rPr>
     </w:lvl>
   </w:abstractNum>
-  <w:abstractNum w:abstractNumId="7" w15:restartNumberingAfterBreak="0">
+  <w:abstractNum w:abstractNumId="8" w15:restartNumberingAfterBreak="0">
     <w:nsid w:val="0F02691A"/>
     <w:multiLevelType w:val="hybridMultilevel"/>
     <w:tmpl w:val="D44AAB14"/>
@@ -10583,7 +10998,7 @@
       </w:rPr>
     </w:lvl>
   </w:abstractNum>
-  <w:abstractNum w:abstractNumId="8" w15:restartNumberingAfterBreak="0">
+  <w:abstractNum w:abstractNumId="9" w15:restartNumberingAfterBreak="0">
     <w:nsid w:val="117309D0"/>
     <w:multiLevelType w:val="hybridMultilevel"/>
     <w:tmpl w:val="66A40BD2"/>
@@ -10696,7 +11111,7 @@
       </w:rPr>
     </w:lvl>
   </w:abstractNum>
-  <w:abstractNum w:abstractNumId="9" w15:restartNumberingAfterBreak="0">
+  <w:abstractNum w:abstractNumId="10" w15:restartNumberingAfterBreak="0">
     <w:nsid w:val="128075EF"/>
     <w:multiLevelType w:val="hybridMultilevel"/>
     <w:tmpl w:val="8CFC2634"/>
@@ -10810,7 +11225,7 @@
       </w:rPr>
     </w:lvl>
   </w:abstractNum>
-  <w:abstractNum w:abstractNumId="10" w15:restartNumberingAfterBreak="0">
+  <w:abstractNum w:abstractNumId="11" w15:restartNumberingAfterBreak="0">
     <w:nsid w:val="13374E74"/>
     <w:multiLevelType w:val="hybridMultilevel"/>
     <w:tmpl w:val="E6E4726E"/>
@@ -10923,7 +11338,7 @@
       </w:rPr>
     </w:lvl>
   </w:abstractNum>
-  <w:abstractNum w:abstractNumId="11" w15:restartNumberingAfterBreak="0">
+  <w:abstractNum w:abstractNumId="12" w15:restartNumberingAfterBreak="0">
     <w:nsid w:val="1AD81737"/>
     <w:multiLevelType w:val="hybridMultilevel"/>
     <w:tmpl w:val="6C7C30A6"/>
@@ -11036,7 +11451,7 @@
       </w:rPr>
     </w:lvl>
   </w:abstractNum>
-  <w:abstractNum w:abstractNumId="12" w15:restartNumberingAfterBreak="0">
+  <w:abstractNum w:abstractNumId="13" w15:restartNumberingAfterBreak="0">
     <w:nsid w:val="2745486E"/>
     <w:multiLevelType w:val="hybridMultilevel"/>
     <w:tmpl w:val="B742EA8C"/>
@@ -11149,7 +11564,7 @@
       </w:rPr>
     </w:lvl>
   </w:abstractNum>
-  <w:abstractNum w:abstractNumId="13" w15:restartNumberingAfterBreak="0">
+  <w:abstractNum w:abstractNumId="14" w15:restartNumberingAfterBreak="0">
     <w:nsid w:val="27900945"/>
     <w:multiLevelType w:val="hybridMultilevel"/>
     <w:tmpl w:val="A25E5B0E"/>
@@ -11262,7 +11677,7 @@
       </w:pPr>
     </w:lvl>
   </w:abstractNum>
-  <w:abstractNum w:abstractNumId="14" w15:restartNumberingAfterBreak="0">
+  <w:abstractNum w:abstractNumId="15" w15:restartNumberingAfterBreak="0">
     <w:nsid w:val="2D4B47EE"/>
     <w:multiLevelType w:val="hybridMultilevel"/>
     <w:tmpl w:val="910C1574"/>
@@ -11375,7 +11790,7 @@
       </w:rPr>
     </w:lvl>
   </w:abstractNum>
-  <w:abstractNum w:abstractNumId="15" w15:restartNumberingAfterBreak="0">
+  <w:abstractNum w:abstractNumId="16" w15:restartNumberingAfterBreak="0">
     <w:nsid w:val="30B36E19"/>
     <w:multiLevelType w:val="hybridMultilevel"/>
     <w:tmpl w:val="D1E84D76"/>
@@ -11490,7 +11905,7 @@
       </w:rPr>
     </w:lvl>
   </w:abstractNum>
-  <w:abstractNum w:abstractNumId="16" w15:restartNumberingAfterBreak="0">
+  <w:abstractNum w:abstractNumId="17" w15:restartNumberingAfterBreak="0">
     <w:nsid w:val="320B0DCF"/>
     <w:multiLevelType w:val="hybridMultilevel"/>
     <w:tmpl w:val="E4CC03B4"/>
@@ -11603,7 +12018,7 @@
       </w:pPr>
     </w:lvl>
   </w:abstractNum>
-  <w:abstractNum w:abstractNumId="17" w15:restartNumberingAfterBreak="0">
+  <w:abstractNum w:abstractNumId="18" w15:restartNumberingAfterBreak="0">
     <w:nsid w:val="34B3694B"/>
     <w:multiLevelType w:val="hybridMultilevel"/>
     <w:tmpl w:val="47A86114"/>
@@ -11716,7 +12131,7 @@
       </w:rPr>
     </w:lvl>
   </w:abstractNum>
-  <w:abstractNum w:abstractNumId="18" w15:restartNumberingAfterBreak="0">
+  <w:abstractNum w:abstractNumId="19" w15:restartNumberingAfterBreak="0">
     <w:nsid w:val="35680B4A"/>
     <w:multiLevelType w:val="hybridMultilevel"/>
     <w:tmpl w:val="B9B83B9A"/>
@@ -11830,7 +12245,7 @@
       </w:rPr>
     </w:lvl>
   </w:abstractNum>
-  <w:abstractNum w:abstractNumId="19" w15:restartNumberingAfterBreak="0">
+  <w:abstractNum w:abstractNumId="20" w15:restartNumberingAfterBreak="0">
     <w:nsid w:val="3D273BCC"/>
     <w:multiLevelType w:val="hybridMultilevel"/>
     <w:tmpl w:val="7BA037A6"/>
@@ -11943,7 +12358,7 @@
       </w:rPr>
     </w:lvl>
   </w:abstractNum>
-  <w:abstractNum w:abstractNumId="20" w15:restartNumberingAfterBreak="0">
+  <w:abstractNum w:abstractNumId="21" w15:restartNumberingAfterBreak="0">
     <w:nsid w:val="42085F55"/>
     <w:multiLevelType w:val="hybridMultilevel"/>
     <w:tmpl w:val="F76EBC36"/>
@@ -12056,7 +12471,7 @@
       </w:rPr>
     </w:lvl>
   </w:abstractNum>
-  <w:abstractNum w:abstractNumId="21" w15:restartNumberingAfterBreak="0">
+  <w:abstractNum w:abstractNumId="22" w15:restartNumberingAfterBreak="0">
     <w:nsid w:val="42DE02D2"/>
     <w:multiLevelType w:val="hybridMultilevel"/>
     <w:tmpl w:val="43B8453C"/>
@@ -12169,7 +12584,7 @@
       </w:rPr>
     </w:lvl>
   </w:abstractNum>
-  <w:abstractNum w:abstractNumId="22" w15:restartNumberingAfterBreak="0">
+  <w:abstractNum w:abstractNumId="23" w15:restartNumberingAfterBreak="0">
     <w:nsid w:val="4F9C6017"/>
     <w:multiLevelType w:val="hybridMultilevel"/>
     <w:tmpl w:val="1F50A1BE"/>
@@ -12282,7 +12697,7 @@
       </w:rPr>
     </w:lvl>
   </w:abstractNum>
-  <w:abstractNum w:abstractNumId="23" w15:restartNumberingAfterBreak="0">
+  <w:abstractNum w:abstractNumId="24" w15:restartNumberingAfterBreak="0">
     <w:nsid w:val="52281F81"/>
     <w:multiLevelType w:val="hybridMultilevel"/>
     <w:tmpl w:val="A8FEC7DE"/>
@@ -12368,7 +12783,7 @@
       </w:pPr>
     </w:lvl>
   </w:abstractNum>
-  <w:abstractNum w:abstractNumId="24" w15:restartNumberingAfterBreak="0">
+  <w:abstractNum w:abstractNumId="25" w15:restartNumberingAfterBreak="0">
     <w:nsid w:val="5CB14667"/>
     <w:multiLevelType w:val="hybridMultilevel"/>
     <w:tmpl w:val="0248BDF8"/>
@@ -12481,7 +12896,7 @@
       </w:rPr>
     </w:lvl>
   </w:abstractNum>
-  <w:abstractNum w:abstractNumId="25" w15:restartNumberingAfterBreak="0">
+  <w:abstractNum w:abstractNumId="26" w15:restartNumberingAfterBreak="0">
     <w:nsid w:val="5D0C664F"/>
     <w:multiLevelType w:val="hybridMultilevel"/>
     <w:tmpl w:val="F41689A6"/>
@@ -12598,7 +13013,7 @@
       </w:rPr>
     </w:lvl>
   </w:abstractNum>
-  <w:abstractNum w:abstractNumId="26" w15:restartNumberingAfterBreak="0">
+  <w:abstractNum w:abstractNumId="27" w15:restartNumberingAfterBreak="0">
     <w:nsid w:val="672C61F1"/>
     <w:multiLevelType w:val="hybridMultilevel"/>
     <w:tmpl w:val="4AE8F4EE"/>
@@ -12684,7 +13099,7 @@
       </w:pPr>
     </w:lvl>
   </w:abstractNum>
-  <w:abstractNum w:abstractNumId="27" w15:restartNumberingAfterBreak="0">
+  <w:abstractNum w:abstractNumId="28" w15:restartNumberingAfterBreak="0">
     <w:nsid w:val="6867059A"/>
     <w:multiLevelType w:val="hybridMultilevel"/>
     <w:tmpl w:val="4106FC1C"/>
@@ -12797,7 +13212,7 @@
       </w:rPr>
     </w:lvl>
   </w:abstractNum>
-  <w:abstractNum w:abstractNumId="28" w15:restartNumberingAfterBreak="0">
+  <w:abstractNum w:abstractNumId="29" w15:restartNumberingAfterBreak="0">
     <w:nsid w:val="6895685E"/>
     <w:multiLevelType w:val="hybridMultilevel"/>
     <w:tmpl w:val="B70492C2"/>
@@ -12886,7 +13301,7 @@
       </w:pPr>
     </w:lvl>
   </w:abstractNum>
-  <w:abstractNum w:abstractNumId="29" w15:restartNumberingAfterBreak="0">
+  <w:abstractNum w:abstractNumId="30" w15:restartNumberingAfterBreak="0">
     <w:nsid w:val="7357172F"/>
     <w:multiLevelType w:val="hybridMultilevel"/>
     <w:tmpl w:val="17743A2C"/>
@@ -12978,7 +13393,7 @@
       </w:pPr>
     </w:lvl>
   </w:abstractNum>
-  <w:abstractNum w:abstractNumId="30" w15:restartNumberingAfterBreak="0">
+  <w:abstractNum w:abstractNumId="31" w15:restartNumberingAfterBreak="0">
     <w:nsid w:val="75CD0233"/>
     <w:multiLevelType w:val="hybridMultilevel"/>
     <w:tmpl w:val="FFCAA922"/>
@@ -13092,7 +13507,7 @@
       </w:rPr>
     </w:lvl>
   </w:abstractNum>
-  <w:abstractNum w:abstractNumId="31" w15:restartNumberingAfterBreak="0">
+  <w:abstractNum w:abstractNumId="32" w15:restartNumberingAfterBreak="0">
     <w:nsid w:val="75D83DCC"/>
     <w:multiLevelType w:val="multilevel"/>
     <w:tmpl w:val="A6C09054"/>
@@ -13205,7 +13620,7 @@
       </w:pPr>
     </w:lvl>
   </w:abstractNum>
-  <w:abstractNum w:abstractNumId="32" w15:restartNumberingAfterBreak="0">
+  <w:abstractNum w:abstractNumId="33" w15:restartNumberingAfterBreak="0">
     <w:nsid w:val="78CD2EAC"/>
     <w:multiLevelType w:val="hybridMultilevel"/>
     <w:tmpl w:val="52284F7C"/>
@@ -13291,7 +13706,7 @@
       </w:pPr>
     </w:lvl>
   </w:abstractNum>
-  <w:abstractNum w:abstractNumId="33" w15:restartNumberingAfterBreak="0">
+  <w:abstractNum w:abstractNumId="34" w15:restartNumberingAfterBreak="0">
     <w:nsid w:val="795A504E"/>
     <w:multiLevelType w:val="hybridMultilevel"/>
     <w:tmpl w:val="2C144EEC"/>
@@ -13404,7 +13819,7 @@
       </w:pPr>
     </w:lvl>
   </w:abstractNum>
-  <w:abstractNum w:abstractNumId="34" w15:restartNumberingAfterBreak="0">
+  <w:abstractNum w:abstractNumId="35" w15:restartNumberingAfterBreak="0">
     <w:nsid w:val="7A9502AA"/>
     <w:multiLevelType w:val="hybridMultilevel"/>
     <w:tmpl w:val="C2FCE1E2"/>
@@ -13517,7 +13932,7 @@
       </w:rPr>
     </w:lvl>
   </w:abstractNum>
-  <w:abstractNum w:abstractNumId="35" w15:restartNumberingAfterBreak="0">
+  <w:abstractNum w:abstractNumId="36" w15:restartNumberingAfterBreak="0">
     <w:nsid w:val="7D5045FB"/>
     <w:multiLevelType w:val="hybridMultilevel"/>
     <w:tmpl w:val="C300749A"/>
@@ -13630,7 +14045,7 @@
       </w:rPr>
     </w:lvl>
   </w:abstractNum>
-  <w:abstractNum w:abstractNumId="36" w15:restartNumberingAfterBreak="0">
+  <w:abstractNum w:abstractNumId="37" w15:restartNumberingAfterBreak="0">
     <w:nsid w:val="7DB025FF"/>
     <w:multiLevelType w:val="hybridMultilevel"/>
     <w:tmpl w:val="60C2783E"/>
@@ -13750,109 +14165,112 @@
     <w:abstractNumId w:val="5"/>
   </w:num>
   <w:num w:numId="3" w16cid:durableId="1370031670">
-    <w:abstractNumId w:val="30"/>
+    <w:abstractNumId w:val="31"/>
   </w:num>
   <w:num w:numId="4" w16cid:durableId="1945526975">
-    <w:abstractNumId w:val="6"/>
+    <w:abstractNumId w:val="7"/>
   </w:num>
   <w:num w:numId="5" w16cid:durableId="323632444">
-    <w:abstractNumId w:val="23"/>
+    <w:abstractNumId w:val="24"/>
   </w:num>
   <w:num w:numId="6" w16cid:durableId="2051877316">
-    <w:abstractNumId w:val="18"/>
+    <w:abstractNumId w:val="19"/>
   </w:num>
   <w:num w:numId="7" w16cid:durableId="1523664877">
-    <w:abstractNumId w:val="15"/>
+    <w:abstractNumId w:val="16"/>
   </w:num>
   <w:num w:numId="8" w16cid:durableId="2003773874">
-    <w:abstractNumId w:val="9"/>
+    <w:abstractNumId w:val="10"/>
   </w:num>
   <w:num w:numId="9" w16cid:durableId="945580721">
     <w:abstractNumId w:val="1"/>
   </w:num>
   <w:num w:numId="10" w16cid:durableId="17125047">
-    <w:abstractNumId w:val="25"/>
+    <w:abstractNumId w:val="26"/>
   </w:num>
   <w:num w:numId="11" w16cid:durableId="1967349180">
-    <w:abstractNumId w:val="31"/>
+    <w:abstractNumId w:val="32"/>
   </w:num>
   <w:num w:numId="12" w16cid:durableId="1472482567">
-    <w:abstractNumId w:val="17"/>
+    <w:abstractNumId w:val="18"/>
   </w:num>
   <w:num w:numId="13" w16cid:durableId="1462378634">
-    <w:abstractNumId w:val="14"/>
+    <w:abstractNumId w:val="15"/>
   </w:num>
   <w:num w:numId="14" w16cid:durableId="688291453">
-    <w:abstractNumId w:val="34"/>
+    <w:abstractNumId w:val="35"/>
   </w:num>
   <w:num w:numId="15" w16cid:durableId="1838226392">
     <w:abstractNumId w:val="2"/>
   </w:num>
   <w:num w:numId="16" w16cid:durableId="666900821">
-    <w:abstractNumId w:val="27"/>
+    <w:abstractNumId w:val="28"/>
   </w:num>
   <w:num w:numId="17" w16cid:durableId="1901597273">
-    <w:abstractNumId w:val="24"/>
+    <w:abstractNumId w:val="25"/>
   </w:num>
   <w:num w:numId="18" w16cid:durableId="1382754834">
-    <w:abstractNumId w:val="22"/>
+    <w:abstractNumId w:val="23"/>
   </w:num>
   <w:num w:numId="19" w16cid:durableId="2090344964">
-    <w:abstractNumId w:val="28"/>
+    <w:abstractNumId w:val="29"/>
   </w:num>
   <w:num w:numId="20" w16cid:durableId="2139179466">
     <w:abstractNumId w:val="3"/>
   </w:num>
   <w:num w:numId="21" w16cid:durableId="1697730863">
-    <w:abstractNumId w:val="32"/>
+    <w:abstractNumId w:val="33"/>
   </w:num>
   <w:num w:numId="22" w16cid:durableId="140661275">
-    <w:abstractNumId w:val="12"/>
+    <w:abstractNumId w:val="13"/>
   </w:num>
   <w:num w:numId="23" w16cid:durableId="398094452">
     <w:abstractNumId w:val="0"/>
   </w:num>
   <w:num w:numId="24" w16cid:durableId="1058435561">
+    <w:abstractNumId w:val="9"/>
+  </w:num>
+  <w:num w:numId="25" w16cid:durableId="58213259">
+    <w:abstractNumId w:val="30"/>
+  </w:num>
+  <w:num w:numId="26" w16cid:durableId="949361092">
+    <w:abstractNumId w:val="12"/>
+  </w:num>
+  <w:num w:numId="27" w16cid:durableId="671032368">
+    <w:abstractNumId w:val="22"/>
+  </w:num>
+  <w:num w:numId="28" w16cid:durableId="1407804930">
     <w:abstractNumId w:val="8"/>
   </w:num>
-  <w:num w:numId="25" w16cid:durableId="58213259">
-    <w:abstractNumId w:val="29"/>
+  <w:num w:numId="29" w16cid:durableId="1365864090">
+    <w:abstractNumId w:val="36"/>
   </w:num>
-  <w:num w:numId="26" w16cid:durableId="949361092">
+  <w:num w:numId="30" w16cid:durableId="160629780">
+    <w:abstractNumId w:val="27"/>
+  </w:num>
+  <w:num w:numId="31" w16cid:durableId="406270236">
+    <w:abstractNumId w:val="20"/>
+  </w:num>
+  <w:num w:numId="32" w16cid:durableId="898789154">
+    <w:abstractNumId w:val="21"/>
+  </w:num>
+  <w:num w:numId="33" w16cid:durableId="1664234786">
+    <w:abstractNumId w:val="17"/>
+  </w:num>
+  <w:num w:numId="34" w16cid:durableId="845023665">
+    <w:abstractNumId w:val="34"/>
+  </w:num>
+  <w:num w:numId="35" w16cid:durableId="2024622548">
+    <w:abstractNumId w:val="14"/>
+  </w:num>
+  <w:num w:numId="36" w16cid:durableId="1560627078">
     <w:abstractNumId w:val="11"/>
   </w:num>
-  <w:num w:numId="27" w16cid:durableId="671032368">
-    <w:abstractNumId w:val="21"/>
+  <w:num w:numId="37" w16cid:durableId="535705689">
+    <w:abstractNumId w:val="37"/>
   </w:num>
-  <w:num w:numId="28" w16cid:durableId="1407804930">
-    <w:abstractNumId w:val="7"/>
-  </w:num>
-  <w:num w:numId="29" w16cid:durableId="1365864090">
-    <w:abstractNumId w:val="35"/>
-  </w:num>
-  <w:num w:numId="30" w16cid:durableId="160629780">
-    <w:abstractNumId w:val="26"/>
-  </w:num>
-  <w:num w:numId="31" w16cid:durableId="406270236">
-    <w:abstractNumId w:val="19"/>
-  </w:num>
-  <w:num w:numId="32" w16cid:durableId="898789154">
-    <w:abstractNumId w:val="20"/>
-  </w:num>
-  <w:num w:numId="33" w16cid:durableId="1664234786">
-    <w:abstractNumId w:val="16"/>
-  </w:num>
-  <w:num w:numId="34" w16cid:durableId="845023665">
-    <w:abstractNumId w:val="33"/>
-  </w:num>
-  <w:num w:numId="35" w16cid:durableId="2024622548">
-    <w:abstractNumId w:val="13"/>
-  </w:num>
-  <w:num w:numId="36" w16cid:durableId="1560627078">
-    <w:abstractNumId w:val="10"/>
-  </w:num>
-  <w:num w:numId="37" w16cid:durableId="535705689">
-    <w:abstractNumId w:val="36"/>
+  <w:num w:numId="38" w16cid:durableId="1556699315">
+    <w:abstractNumId w:val="6"/>
   </w:num>
   <w:numIdMacAtCleanup w:val="31"/>
 </w:numbering>

</xml_diff>